<commit_message>
Cambio estructura de carpetas
</commit_message>
<xml_diff>
--- a/informe/Informe MineriaLibre.docx
+++ b/informe/Informe MineriaLibre.docx
@@ -153,8 +153,6 @@
       <w:pPr>
         <w:pStyle w:val="Standard"/>
         <w:jc w:val="center"/>
-      </w:pPr>
-      <w:r>
         <w:rPr>
           <w:rFonts w:ascii="Ubuntu" w:eastAsia="Roboto" w:hAnsi="Ubuntu" w:cs="Roboto"/>
           <w:b/>
@@ -164,7 +162,36 @@
           <w:szCs w:val="64"/>
           <w:lang w:val="es-AR"/>
         </w:rPr>
+      </w:pPr>
+      <w:r>
+        <w:rPr>
+          <w:rFonts w:ascii="Ubuntu" w:eastAsia="Roboto" w:hAnsi="Ubuntu" w:cs="Roboto"/>
+          <w:b/>
+          <w:bCs/>
+          <w:iCs/>
+          <w:sz w:val="64"/>
+          <w:szCs w:val="64"/>
+          <w:lang w:val="es-AR"/>
+        </w:rPr>
         <w:t>MineríaLibre</w:t>
+      </w:r>
+    </w:p>
+    <w:p>
+      <w:pPr>
+        <w:pStyle w:val="Standard"/>
+        <w:jc w:val="center"/>
+      </w:pPr>
+      <w:r>
+        <w:rPr>
+          <w:rFonts w:ascii="Ubuntu" w:eastAsia="Roboto" w:hAnsi="Ubuntu" w:cs="Roboto"/>
+          <w:b/>
+          <w:bCs/>
+          <w:iCs/>
+          <w:sz w:val="64"/>
+          <w:szCs w:val="64"/>
+          <w:lang w:val="es-AR"/>
+        </w:rPr>
+        <w:t>2023</w:t>
       </w:r>
     </w:p>
     <w:p>
@@ -295,31 +322,36 @@
       <w:pPr>
         <w:pStyle w:val="Standard"/>
         <w:jc w:val="both"/>
+      </w:pPr>
+      <w:r>
         <w:rPr>
           <w:rFonts w:ascii="Ubuntu" w:eastAsia="Roboto" w:hAnsi="Ubuntu" w:cs="Roboto"/>
           <w:lang w:val="es-AR"/>
         </w:rPr>
-      </w:pPr>
-      <w:r>
+        <w:tab/>
+      </w:r>
+    </w:p>
+    <w:p>
+      <w:pPr>
+        <w:pStyle w:val="Standard"/>
+        <w:ind w:left="3600"/>
+        <w:jc w:val="both"/>
         <w:rPr>
           <w:rFonts w:ascii="Ubuntu" w:eastAsia="Roboto" w:hAnsi="Ubuntu" w:cs="Roboto"/>
           <w:lang w:val="es-AR"/>
         </w:rPr>
-        <w:t>Año: 2023</w:t>
-      </w:r>
-    </w:p>
-    <w:p>
-      <w:pPr>
-        <w:pStyle w:val="Standard"/>
-        <w:jc w:val="both"/>
-      </w:pPr>
-      <w:r>
+      </w:pPr>
+    </w:p>
+    <w:p>
+      <w:pPr>
+        <w:pStyle w:val="Standard"/>
+        <w:ind w:left="3600"/>
+        <w:jc w:val="both"/>
         <w:rPr>
           <w:rFonts w:ascii="Ubuntu" w:eastAsia="Roboto" w:hAnsi="Ubuntu" w:cs="Roboto"/>
           <w:lang w:val="es-AR"/>
         </w:rPr>
-        <w:tab/>
-      </w:r>
+      </w:pPr>
     </w:p>
     <w:p>
       <w:pPr>
@@ -349,7 +381,7 @@
         <w:ind w:left="3600"/>
         <w:jc w:val="both"/>
         <w:rPr>
-          <w:rFonts w:ascii="Ubuntu" w:eastAsia="Roboto" w:hAnsi="Ubuntu" w:cs="Roboto"/>
+          <w:rFonts w:ascii="Ubuntu" w:eastAsia="Courier New" w:hAnsi="Ubuntu" w:cs="Courier New"/>
           <w:lang w:val="es-AR"/>
         </w:rPr>
       </w:pPr>
@@ -360,7 +392,7 @@
         <w:ind w:left="3600"/>
         <w:jc w:val="both"/>
         <w:rPr>
-          <w:rFonts w:ascii="Ubuntu" w:eastAsia="Roboto" w:hAnsi="Ubuntu" w:cs="Roboto"/>
+          <w:rFonts w:ascii="Ubuntu" w:eastAsia="Courier New" w:hAnsi="Ubuntu" w:cs="Courier New"/>
           <w:lang w:val="es-AR"/>
         </w:rPr>
       </w:pPr>
@@ -390,6 +422,16 @@
     <w:p>
       <w:pPr>
         <w:pStyle w:val="Standard"/>
+        <w:jc w:val="both"/>
+        <w:rPr>
+          <w:rFonts w:ascii="Ubuntu" w:eastAsia="Courier New" w:hAnsi="Ubuntu" w:cs="Courier New"/>
+          <w:lang w:val="es-AR"/>
+        </w:rPr>
+      </w:pPr>
+    </w:p>
+    <w:p>
+      <w:pPr>
+        <w:pStyle w:val="Standard"/>
         <w:ind w:left="3600"/>
         <w:jc w:val="both"/>
         <w:rPr>
@@ -412,6 +454,7 @@
     <w:p>
       <w:pPr>
         <w:pStyle w:val="Standard"/>
+        <w:ind w:left="3600"/>
         <w:jc w:val="both"/>
         <w:rPr>
           <w:rFonts w:ascii="Ubuntu" w:eastAsia="Courier New" w:hAnsi="Ubuntu" w:cs="Courier New"/>
@@ -459,49 +502,6 @@
         <w:jc w:val="both"/>
         <w:rPr>
           <w:rFonts w:ascii="Ubuntu" w:eastAsia="Courier New" w:hAnsi="Ubuntu" w:cs="Courier New"/>
-          <w:lang w:val="es-AR"/>
-        </w:rPr>
-      </w:pPr>
-    </w:p>
-    <w:p>
-      <w:pPr>
-        <w:pStyle w:val="Standard"/>
-        <w:ind w:left="3600"/>
-        <w:jc w:val="both"/>
-        <w:rPr>
-          <w:rFonts w:ascii="Ubuntu" w:eastAsia="Courier New" w:hAnsi="Ubuntu" w:cs="Courier New"/>
-          <w:lang w:val="es-AR"/>
-        </w:rPr>
-      </w:pPr>
-    </w:p>
-    <w:p>
-      <w:pPr>
-        <w:pStyle w:val="Standard"/>
-        <w:ind w:left="3600"/>
-        <w:jc w:val="both"/>
-        <w:rPr>
-          <w:rFonts w:ascii="Ubuntu" w:eastAsia="Courier New" w:hAnsi="Ubuntu" w:cs="Courier New"/>
-          <w:lang w:val="es-AR"/>
-        </w:rPr>
-      </w:pPr>
-    </w:p>
-    <w:p>
-      <w:pPr>
-        <w:pStyle w:val="Standard"/>
-        <w:ind w:left="3600"/>
-        <w:jc w:val="both"/>
-        <w:rPr>
-          <w:rFonts w:ascii="Ubuntu" w:eastAsia="Courier New" w:hAnsi="Ubuntu" w:cs="Courier New"/>
-          <w:lang w:val="es-AR"/>
-        </w:rPr>
-      </w:pPr>
-    </w:p>
-    <w:p>
-      <w:pPr>
-        <w:pStyle w:val="Standard"/>
-        <w:jc w:val="both"/>
-        <w:rPr>
-          <w:rFonts w:ascii="Ubuntu" w:hAnsi="Ubuntu"/>
           <w:lang w:val="es-AR"/>
         </w:rPr>
       </w:pPr>
@@ -548,7 +548,21 @@
           <w:rFonts w:ascii="Ubuntu" w:hAnsi="Ubuntu"/>
           <w:lang w:val="es-AR"/>
         </w:rPr>
-        <w:t>Este proyecto llamado ‘MineríaLibre’ facilita la minería de datos en artículos vendidos en el sitio de ventas MercadoLibre en base a cualquier búsqueda que se haga, discriminando por condición de producto; si es nuevo, usado, o ambos. El conjunto de datos en su integridad se adapta en la medida que avanza el ‘raspado’ para incorporar cada uno de los artículos recabados. El resultado final es una planilla de cálculo llena de los datos.</w:t>
+        <w:t xml:space="preserve">Este proyecto llamado ‘MineríaLibre’ facilita la minería de datos en artículos vendidos en el sitio de ventas MercadoLibre en base a cualquier búsqueda que se haga, discriminando por condición de producto; si es nuevo, usado, o ambos. El conjunto de datos en su integridad se adapta en la medida que avanza el ‘raspado’ para incorporar cada uno de los artículos recabados. El resultado final es una planilla de cálculo llena </w:t>
+      </w:r>
+      <w:r>
+        <w:rPr>
+          <w:rFonts w:ascii="Ubuntu" w:hAnsi="Ubuntu"/>
+          <w:lang w:val="es-AR"/>
+        </w:rPr>
+        <w:t>de aquellos registros</w:t>
+      </w:r>
+      <w:r>
+        <w:rPr>
+          <w:rFonts w:ascii="Ubuntu" w:hAnsi="Ubuntu"/>
+          <w:lang w:val="es-AR"/>
+        </w:rPr>
+        <w:t>.</w:t>
       </w:r>
     </w:p>
     <w:p>
@@ -613,14 +627,176 @@
           <w:rFonts w:ascii="Ubuntu" w:hAnsi="Ubuntu"/>
           <w:lang w:val="es-AR"/>
         </w:rPr>
-        <w:t xml:space="preserve">Cuando extraje mi primer set de datos con web scraping, </w:t>
-      </w:r>
-      <w:r>
-        <w:rPr>
-          <w:rFonts w:ascii="Ubuntu" w:hAnsi="Ubuntu"/>
-          <w:lang w:val="es-AR"/>
-        </w:rPr>
-        <w:t>forcé al algoritmo para que llenara los campos que necesitaba. De esta forma, rescaté muchos registros de la eliminación. Pero, que hubiera pasado si tomaba los artículos tal y como venían, con todas sus columnas y sin omisión. Hubiese sido un desafío grande de limpiar. Y una gran oportunidad para practicar limpieza.</w:t>
+        <w:t xml:space="preserve">Cuando extraje mi primer set de datos con web </w:t>
+      </w:r>
+      <w:proofErr w:type="spellStart"/>
+      <w:r>
+        <w:rPr>
+          <w:rFonts w:ascii="Ubuntu" w:hAnsi="Ubuntu"/>
+          <w:lang w:val="es-AR"/>
+        </w:rPr>
+        <w:t>scraping</w:t>
+      </w:r>
+      <w:proofErr w:type="spellEnd"/>
+      <w:r>
+        <w:rPr>
+          <w:rFonts w:ascii="Ubuntu" w:hAnsi="Ubuntu"/>
+          <w:lang w:val="es-AR"/>
+        </w:rPr>
+        <w:t xml:space="preserve"> para limpiar</w:t>
+      </w:r>
+      <w:r>
+        <w:rPr>
+          <w:rFonts w:ascii="Ubuntu" w:hAnsi="Ubuntu"/>
+          <w:lang w:val="es-AR"/>
+        </w:rPr>
+        <w:t xml:space="preserve">, </w:t>
+      </w:r>
+      <w:r>
+        <w:rPr>
+          <w:rFonts w:ascii="Ubuntu" w:hAnsi="Ubuntu"/>
+          <w:lang w:val="es-AR"/>
+        </w:rPr>
+        <w:t>programé</w:t>
+      </w:r>
+      <w:r>
+        <w:rPr>
+          <w:rFonts w:ascii="Ubuntu" w:hAnsi="Ubuntu"/>
+          <w:lang w:val="es-AR"/>
+        </w:rPr>
+        <w:t xml:space="preserve"> al algoritmo para que</w:t>
+      </w:r>
+      <w:r>
+        <w:rPr>
+          <w:rFonts w:ascii="Ubuntu" w:hAnsi="Ubuntu"/>
+          <w:lang w:val="es-AR"/>
+        </w:rPr>
+        <w:t xml:space="preserve"> trajera los registros que cumplieran con mis exigencias</w:t>
+      </w:r>
+      <w:r>
+        <w:rPr>
+          <w:rFonts w:ascii="Ubuntu" w:hAnsi="Ubuntu"/>
+          <w:lang w:val="es-AR"/>
+        </w:rPr>
+        <w:t xml:space="preserve">. De esta forma, rescaté muchos </w:t>
+      </w:r>
+      <w:r>
+        <w:rPr>
+          <w:rFonts w:ascii="Ubuntu" w:hAnsi="Ubuntu"/>
+          <w:lang w:val="es-AR"/>
+        </w:rPr>
+        <w:t>artículos</w:t>
+      </w:r>
+      <w:r>
+        <w:rPr>
+          <w:rFonts w:ascii="Ubuntu" w:hAnsi="Ubuntu"/>
+          <w:lang w:val="es-AR"/>
+        </w:rPr>
+        <w:t xml:space="preserve"> de la eliminación. Pero, que hubiera pasado si tomaba los artículos tal y como venían, con todas sus columnas y sin omisión. Hubiese sido un</w:t>
+      </w:r>
+      <w:r>
+        <w:rPr>
+          <w:rFonts w:ascii="Ubuntu" w:hAnsi="Ubuntu"/>
+          <w:lang w:val="es-AR"/>
+        </w:rPr>
+        <w:t xml:space="preserve"> gran</w:t>
+      </w:r>
+      <w:r>
+        <w:rPr>
+          <w:rFonts w:ascii="Ubuntu" w:hAnsi="Ubuntu"/>
+          <w:lang w:val="es-AR"/>
+        </w:rPr>
+        <w:t xml:space="preserve"> desafío limpiar</w:t>
+      </w:r>
+      <w:r>
+        <w:rPr>
+          <w:rFonts w:ascii="Ubuntu" w:hAnsi="Ubuntu"/>
+          <w:lang w:val="es-AR"/>
+        </w:rPr>
+        <w:t>lo</w:t>
+      </w:r>
+      <w:r>
+        <w:rPr>
+          <w:rFonts w:ascii="Ubuntu" w:hAnsi="Ubuntu"/>
+          <w:lang w:val="es-AR"/>
+        </w:rPr>
+        <w:t>. Y una gran oportunidad para practicar limpieza.</w:t>
+      </w:r>
+    </w:p>
+    <w:p>
+      <w:pPr>
+        <w:pStyle w:val="Standard"/>
+        <w:jc w:val="both"/>
+        <w:rPr>
+          <w:rFonts w:ascii="Ubuntu" w:hAnsi="Ubuntu"/>
+          <w:lang w:val="es-AR"/>
+        </w:rPr>
+      </w:pPr>
+    </w:p>
+    <w:p>
+      <w:pPr>
+        <w:pStyle w:val="Standard"/>
+        <w:jc w:val="both"/>
+        <w:rPr>
+          <w:rFonts w:ascii="Ubuntu" w:hAnsi="Ubuntu"/>
+          <w:lang w:val="es-AR"/>
+        </w:rPr>
+      </w:pPr>
+      <w:r>
+        <w:rPr>
+          <w:rFonts w:ascii="Ubuntu" w:hAnsi="Ubuntu"/>
+          <w:lang w:val="es-AR"/>
+        </w:rPr>
+        <w:t xml:space="preserve">Y qué tal, </w:t>
+      </w:r>
+      <w:r>
+        <w:rPr>
+          <w:rFonts w:ascii="Ubuntu" w:hAnsi="Ubuntu"/>
+          <w:lang w:val="es-AR"/>
+        </w:rPr>
+        <w:t>sumado</w:t>
+      </w:r>
+      <w:r>
+        <w:rPr>
+          <w:rFonts w:ascii="Ubuntu" w:hAnsi="Ubuntu"/>
+          <w:lang w:val="es-AR"/>
+        </w:rPr>
+        <w:t xml:space="preserve"> a lo anterior, personaliz</w:t>
+      </w:r>
+      <w:r>
+        <w:rPr>
+          <w:rFonts w:ascii="Ubuntu" w:hAnsi="Ubuntu"/>
+          <w:lang w:val="es-AR"/>
+        </w:rPr>
+        <w:t xml:space="preserve">ar </w:t>
+      </w:r>
+      <w:r>
+        <w:rPr>
+          <w:rFonts w:ascii="Ubuntu" w:hAnsi="Ubuntu"/>
+          <w:lang w:val="es-AR"/>
+        </w:rPr>
+        <w:t xml:space="preserve">el set </w:t>
+      </w:r>
+      <w:r>
+        <w:rPr>
+          <w:rFonts w:ascii="Ubuntu" w:hAnsi="Ubuntu"/>
+          <w:lang w:val="es-AR"/>
+        </w:rPr>
+        <w:t>usando</w:t>
+      </w:r>
+      <w:r>
+        <w:rPr>
+          <w:rFonts w:ascii="Ubuntu" w:hAnsi="Ubuntu"/>
+          <w:lang w:val="es-AR"/>
+        </w:rPr>
+        <w:t xml:space="preserve"> </w:t>
+      </w:r>
+      <w:r>
+        <w:rPr>
+          <w:rFonts w:ascii="Ubuntu" w:hAnsi="Ubuntu"/>
+          <w:lang w:val="es-AR"/>
+        </w:rPr>
+        <w:t>cualquier búsqueda que el usuario realice.</w:t>
       </w:r>
     </w:p>
     <w:p>
@@ -680,8 +856,8 @@
           <w:rFonts w:ascii="Ubuntu" w:eastAsia="Oswald" w:hAnsi="Ubuntu" w:cs="Oswald"/>
           <w:b/>
           <w:bCs/>
-          <w:sz w:val="32"/>
-          <w:szCs w:val="32"/>
+          <w:sz w:val="40"/>
+          <w:szCs w:val="40"/>
           <w:lang w:val="es-AR"/>
         </w:rPr>
       </w:pPr>
@@ -690,8 +866,8 @@
           <w:rFonts w:ascii="Ubuntu" w:eastAsia="Oswald" w:hAnsi="Ubuntu" w:cs="Oswald"/>
           <w:b/>
           <w:bCs/>
-          <w:sz w:val="32"/>
-          <w:szCs w:val="32"/>
+          <w:sz w:val="40"/>
+          <w:szCs w:val="40"/>
           <w:lang w:val="es-AR"/>
         </w:rPr>
         <w:t>Definición de objetivos</w:t>
@@ -890,6 +1066,11 @@
         <w:pStyle w:val="Standard"/>
         <w:jc w:val="both"/>
         <w:rPr>
+          <w:lang w:val="es-AR"/>
+        </w:rPr>
+      </w:pPr>
+      <w:r>
+        <w:rPr>
           <w:rFonts w:ascii="Ubuntu" w:hAnsi="Ubuntu"/>
           <w:b/>
           <w:bCs/>
@@ -897,39 +1078,6 @@
           <w:szCs w:val="40"/>
           <w:lang w:val="es-AR"/>
         </w:rPr>
-      </w:pPr>
-    </w:p>
-    <w:p>
-      <w:pPr>
-        <w:pStyle w:val="Standard"/>
-        <w:jc w:val="both"/>
-        <w:rPr>
-          <w:rFonts w:ascii="Ubuntu" w:hAnsi="Ubuntu"/>
-          <w:b/>
-          <w:bCs/>
-          <w:sz w:val="40"/>
-          <w:szCs w:val="40"/>
-          <w:lang w:val="es-AR"/>
-        </w:rPr>
-      </w:pPr>
-    </w:p>
-    <w:p>
-      <w:pPr>
-        <w:pStyle w:val="Standard"/>
-        <w:jc w:val="both"/>
-        <w:rPr>
-          <w:lang w:val="es-AR"/>
-        </w:rPr>
-      </w:pPr>
-      <w:r>
-        <w:rPr>
-          <w:rFonts w:ascii="Ubuntu" w:hAnsi="Ubuntu"/>
-          <w:b/>
-          <w:bCs/>
-          <w:sz w:val="40"/>
-          <w:szCs w:val="40"/>
-          <w:lang w:val="es-AR"/>
-        </w:rPr>
         <w:lastRenderedPageBreak/>
         <w:t>MineríaLibre</w:t>
       </w:r>
@@ -975,7 +1123,21 @@
           <w:rFonts w:ascii="Ubuntu" w:hAnsi="Ubuntu"/>
           <w:lang w:val="es-AR"/>
         </w:rPr>
-        <w:t>Lo que destacaría de este proyecto es que el algoritmo será capaz de adaptarse a cualquier cantidad de campos de información que tenga el artículo, sean, por ejemplo, cinco en uno o veinte en el próximo.</w:t>
+        <w:t xml:space="preserve">Lo que destacaría de este proyecto es que el algoritmo </w:t>
+      </w:r>
+      <w:r>
+        <w:rPr>
+          <w:rFonts w:ascii="Ubuntu" w:hAnsi="Ubuntu"/>
+          <w:lang w:val="es-AR"/>
+        </w:rPr>
+        <w:t>es</w:t>
+      </w:r>
+      <w:r>
+        <w:rPr>
+          <w:rFonts w:ascii="Ubuntu" w:hAnsi="Ubuntu"/>
+          <w:lang w:val="es-AR"/>
+        </w:rPr>
+        <w:t xml:space="preserve"> capaz de adaptarse a cualquier cantidad de campos de información que tenga el artículo, sean, por ejemplo, cinco en uno o veinte en el próximo.</w:t>
       </w:r>
     </w:p>
     <w:p>
@@ -1133,7 +1295,51 @@
           <w:rFonts w:ascii="Ubuntu" w:hAnsi="Ubuntu"/>
           <w:lang w:val="es-AR"/>
         </w:rPr>
-        <w:t>Los sets de datos, en la vida real, nunca vienen limpios de base. Si fuese así, los procesos ETL o ELT no existirían. Usar los sets generados por este programa es una gran oportunidad para aquellos que deseen practicar la limpieza de datos bajo la temática que deseen para artículos de retail.</w:t>
+        <w:t>Los sets de datos, en la vida real, nunca vienen limpios de base. Si fuese así,</w:t>
+      </w:r>
+      <w:r>
+        <w:rPr>
+          <w:rFonts w:ascii="Ubuntu" w:hAnsi="Ubuntu"/>
+          <w:lang w:val="es-AR"/>
+        </w:rPr>
+        <w:t xml:space="preserve"> la letra ‘T’ de los</w:t>
+      </w:r>
+      <w:r>
+        <w:rPr>
+          <w:rFonts w:ascii="Ubuntu" w:hAnsi="Ubuntu"/>
+          <w:lang w:val="es-AR"/>
+        </w:rPr>
+        <w:t xml:space="preserve"> procesos ETL o ELT no existiría. Usar los sets generados por este programa es una gran oportunidad para aquellos que deseen practicar la limpieza de datos bajo la temática que deseen </w:t>
+      </w:r>
+      <w:r>
+        <w:rPr>
+          <w:rFonts w:ascii="Ubuntu" w:hAnsi="Ubuntu"/>
+          <w:lang w:val="es-AR"/>
+        </w:rPr>
+        <w:t xml:space="preserve">y </w:t>
+      </w:r>
+      <w:r>
+        <w:rPr>
+          <w:rFonts w:ascii="Ubuntu" w:hAnsi="Ubuntu"/>
+          <w:lang w:val="es-AR"/>
+        </w:rPr>
+        <w:t xml:space="preserve">para artículos de </w:t>
+      </w:r>
+      <w:proofErr w:type="spellStart"/>
+      <w:r>
+        <w:rPr>
+          <w:rFonts w:ascii="Ubuntu" w:hAnsi="Ubuntu"/>
+          <w:lang w:val="es-AR"/>
+        </w:rPr>
+        <w:t>retail</w:t>
+      </w:r>
+      <w:proofErr w:type="spellEnd"/>
+      <w:r>
+        <w:rPr>
+          <w:rFonts w:ascii="Ubuntu" w:hAnsi="Ubuntu"/>
+          <w:lang w:val="es-AR"/>
+        </w:rPr>
+        <w:t>.</w:t>
       </w:r>
     </w:p>
     <w:p>
@@ -1169,12 +1375,21 @@
         </w:rPr>
         <w:t xml:space="preserve">web </w:t>
       </w:r>
-      <w:r>
-        <w:rPr>
-          <w:rFonts w:ascii="Ubuntu" w:hAnsi="Ubuntu"/>
-          <w:lang w:val="es-AR"/>
-        </w:rPr>
-        <w:t xml:space="preserve">scraping es indiscutiblemente más rápido que visitar cada página, copiar y pegar </w:t>
+      <w:proofErr w:type="spellStart"/>
+      <w:r>
+        <w:rPr>
+          <w:rFonts w:ascii="Ubuntu" w:hAnsi="Ubuntu"/>
+          <w:lang w:val="es-AR"/>
+        </w:rPr>
+        <w:t>scraping</w:t>
+      </w:r>
+      <w:proofErr w:type="spellEnd"/>
+      <w:r>
+        <w:rPr>
+          <w:rFonts w:ascii="Ubuntu" w:hAnsi="Ubuntu"/>
+          <w:lang w:val="es-AR"/>
+        </w:rPr>
+        <w:t xml:space="preserve"> es indiscutiblemente más rápido que visitar cada página, copiar y pegar </w:t>
       </w:r>
       <w:r>
         <w:rPr>
@@ -1188,7 +1403,21 @@
           <w:rFonts w:ascii="Ubuntu" w:hAnsi="Ubuntu"/>
           <w:lang w:val="es-AR"/>
         </w:rPr>
-        <w:t>cada dato. Además, se debe multiplicar todo ese tiempo para la cantidad de artículos deseados. Una cosa para recordar es que ‘MineríaLibre’ corrige</w:t>
+        <w:t>cada dato</w:t>
+      </w:r>
+      <w:r>
+        <w:rPr>
+          <w:rFonts w:ascii="Ubuntu" w:hAnsi="Ubuntu"/>
+          <w:lang w:val="es-AR"/>
+        </w:rPr>
+        <w:t xml:space="preserve"> en una planilla o un CSV</w:t>
+      </w:r>
+      <w:r>
+        <w:rPr>
+          <w:rFonts w:ascii="Ubuntu" w:hAnsi="Ubuntu"/>
+          <w:lang w:val="es-AR"/>
+        </w:rPr>
+        <w:t>. Una cosa para recordar es que ‘MineríaLibre’ corrige</w:t>
       </w:r>
       <w:r>
         <w:rPr>
@@ -1216,6 +1445,13 @@
           <w:rFonts w:ascii="Ubuntu" w:hAnsi="Ubuntu"/>
           <w:lang w:val="es-AR"/>
         </w:rPr>
+        <w:t>, ahorrándole al usuario aún más tiempo</w:t>
+      </w:r>
+      <w:r>
+        <w:rPr>
+          <w:rFonts w:ascii="Ubuntu" w:hAnsi="Ubuntu"/>
+          <w:lang w:val="es-AR"/>
+        </w:rPr>
         <w:t>.</w:t>
       </w:r>
     </w:p>
@@ -1243,7 +1479,14 @@
           <w:rFonts w:ascii="Ubuntu" w:hAnsi="Ubuntu"/>
           <w:lang w:val="es-AR"/>
         </w:rPr>
-        <w:t>Si alguien quiere comparar todo con el todo, con grandes cantidades de registros al mismo tiempo y en unos minutos en vez de horas</w:t>
+        <w:t>Finalmente, s</w:t>
+      </w:r>
+      <w:r>
+        <w:rPr>
+          <w:rFonts w:ascii="Ubuntu" w:hAnsi="Ubuntu"/>
+          <w:lang w:val="es-AR"/>
+        </w:rPr>
+        <w:t>i alguien quiere comparar todo con el todo, con grandes cantidades de registros al mismo tiempo y en unos minutos en vez de horas</w:t>
       </w:r>
       <w:r>
         <w:rPr>
@@ -1271,22 +1514,22 @@
           <w:rFonts w:ascii="Ubuntu" w:hAnsi="Ubuntu"/>
           <w:lang w:val="es-AR"/>
         </w:rPr>
-        <w:t>i desea hacer pequeñas comparaciones con pocos artículos, este programa no es conveniente.</w:t>
-      </w:r>
-    </w:p>
-    <w:p>
-      <w:pPr>
-        <w:pStyle w:val="Standard"/>
-        <w:jc w:val="both"/>
-        <w:rPr>
-          <w:rFonts w:ascii="Ubuntu" w:hAnsi="Ubuntu"/>
-          <w:b/>
-          <w:bCs/>
-          <w:sz w:val="32"/>
-          <w:szCs w:val="32"/>
-          <w:lang w:val="es-AR"/>
-        </w:rPr>
-      </w:pPr>
+        <w:t>i desea hacer pequeñas comparaciones con pocos artículos, este programa</w:t>
+      </w:r>
+      <w:r>
+        <w:rPr>
+          <w:rFonts w:ascii="Ubuntu" w:hAnsi="Ubuntu"/>
+          <w:lang w:val="es-AR"/>
+        </w:rPr>
+        <w:t>, con honestidad,</w:t>
+      </w:r>
+      <w:r>
+        <w:rPr>
+          <w:rFonts w:ascii="Ubuntu" w:hAnsi="Ubuntu"/>
+          <w:lang w:val="es-AR"/>
+        </w:rPr>
+        <w:t xml:space="preserve"> no es conveniente.</w:t>
+      </w:r>
     </w:p>
     <w:p>
       <w:pPr>
@@ -2979,7 +3222,11 @@
           <w:lang w:val="es-AR"/>
         </w:rPr>
       </w:pPr>
-      <w:r>
+    </w:p>
+    <w:p>
+      <w:pPr>
+        <w:pStyle w:val="Standard"/>
+        <w:jc w:val="both"/>
         <w:rPr>
           <w:rFonts w:ascii="Ubuntu" w:hAnsi="Ubuntu"/>
           <w:b/>
@@ -2988,377 +3235,8 @@
           <w:szCs w:val="32"/>
           <w:lang w:val="es-AR"/>
         </w:rPr>
-        <w:t>Restricciones</w:t>
-      </w:r>
-    </w:p>
-    <w:p>
-      <w:pPr>
-        <w:pStyle w:val="Standard"/>
-        <w:jc w:val="both"/>
-        <w:rPr>
-          <w:lang w:val="es-AR"/>
-        </w:rPr>
-      </w:pPr>
-      <w:r>
-        <w:rPr>
-          <w:rFonts w:ascii="Ubuntu" w:hAnsi="Ubuntu"/>
-          <w:lang w:val="es-AR"/>
-        </w:rPr>
-        <w:t xml:space="preserve">Las restricciones que </w:t>
-      </w:r>
-      <w:r>
-        <w:rPr>
-          <w:rFonts w:ascii="Ubuntu" w:hAnsi="Ubuntu"/>
-          <w:lang w:val="es-AR"/>
-        </w:rPr>
-        <w:t xml:space="preserve">hay es que </w:t>
-      </w:r>
-      <w:r>
-        <w:rPr>
-          <w:rFonts w:ascii="Ubuntu" w:hAnsi="Ubuntu"/>
-          <w:lang w:val="es-AR"/>
-        </w:rPr>
-        <w:t>sólo funciona para el sitio de ventas de MercadoLibre. Si se quiere adaptar este algoritmo a otro sitio, debe investigarse cómo se disponen los datos y consecutivamente cambiar todas las etiquetas a buscar. Además, el otro sitio debe admitir algoritmos de scraping. Por ejemplo, Amazon no admite scrapers de ningún tipo o, si lo hace, es cada cierto intervalo de tiempo mucho más largo de lo manejado en este proyecto (1 segundo por request).</w:t>
-      </w:r>
-    </w:p>
-    <w:p>
-      <w:pPr>
-        <w:pStyle w:val="Standard"/>
-        <w:jc w:val="both"/>
-        <w:rPr>
-          <w:rFonts w:ascii="Ubuntu" w:hAnsi="Ubuntu"/>
-          <w:lang w:val="es-AR"/>
-        </w:rPr>
-      </w:pPr>
-    </w:p>
-    <w:p>
-      <w:pPr>
-        <w:pStyle w:val="Standard"/>
-        <w:jc w:val="both"/>
-        <w:rPr>
-          <w:rFonts w:ascii="Ubuntu" w:hAnsi="Ubuntu"/>
-          <w:lang w:val="es-AR"/>
-        </w:rPr>
-      </w:pPr>
-      <w:r>
-        <w:rPr>
-          <w:rFonts w:ascii="Ubuntu" w:hAnsi="Ubuntu"/>
-          <w:lang w:val="es-AR"/>
-        </w:rPr>
-        <w:t>El tiempo total de ejecución puede variar según su conexión a internet, el tiempo de demora de respuesta del servidor, su hardware, etc.</w:t>
-      </w:r>
-    </w:p>
-    <w:p>
-      <w:pPr>
-        <w:pStyle w:val="Standard"/>
-        <w:jc w:val="both"/>
-        <w:rPr>
-          <w:rFonts w:ascii="Ubuntu" w:hAnsi="Ubuntu"/>
-          <w:lang w:val="es-AR"/>
-        </w:rPr>
-      </w:pPr>
-    </w:p>
-    <w:p>
-      <w:pPr>
-        <w:pStyle w:val="Standard"/>
-        <w:jc w:val="both"/>
-        <w:rPr>
-          <w:rFonts w:ascii="Ubuntu" w:hAnsi="Ubuntu"/>
-          <w:lang w:val="es-AR"/>
-        </w:rPr>
-      </w:pPr>
-      <w:r>
-        <w:rPr>
-          <w:rFonts w:ascii="Ubuntu" w:hAnsi="Ubuntu"/>
-          <w:lang w:val="es-AR"/>
-        </w:rPr>
-        <w:t>Realizar búsquedas muy generales provocarán que los registros adquieran columnas que probablemente no les corresponde. Se recomienda fuertemente que las búsquedas sean precisas.</w:t>
-      </w:r>
-    </w:p>
-    <w:p>
-      <w:pPr>
-        <w:pStyle w:val="Standard"/>
-        <w:jc w:val="both"/>
-        <w:rPr>
-          <w:rFonts w:ascii="Ubuntu" w:hAnsi="Ubuntu"/>
-          <w:lang w:val="es-AR"/>
-        </w:rPr>
-      </w:pPr>
-    </w:p>
-    <w:p>
-      <w:pPr>
-        <w:pStyle w:val="Standard"/>
-        <w:jc w:val="both"/>
-        <w:rPr>
-          <w:rFonts w:ascii="Ubuntu" w:hAnsi="Ubuntu"/>
-          <w:lang w:val="es-AR"/>
-        </w:rPr>
-      </w:pPr>
-    </w:p>
-    <w:p>
-      <w:pPr>
-        <w:pStyle w:val="Standard"/>
-        <w:jc w:val="both"/>
-        <w:rPr>
-          <w:rFonts w:ascii="Ubuntu" w:hAnsi="Ubuntu"/>
-          <w:lang w:val="es-AR"/>
-        </w:rPr>
-      </w:pPr>
-    </w:p>
-    <w:p>
-      <w:pPr>
-        <w:pStyle w:val="Standard"/>
-        <w:jc w:val="both"/>
-        <w:rPr>
-          <w:rFonts w:ascii="Ubuntu" w:hAnsi="Ubuntu"/>
-          <w:lang w:val="es-AR"/>
-        </w:rPr>
-      </w:pPr>
-    </w:p>
-    <w:p>
-      <w:pPr>
-        <w:pStyle w:val="Standard"/>
-        <w:jc w:val="both"/>
-        <w:rPr>
-          <w:rFonts w:ascii="Ubuntu" w:hAnsi="Ubuntu"/>
-          <w:lang w:val="es-AR"/>
-        </w:rPr>
-      </w:pPr>
-    </w:p>
-    <w:p>
-      <w:pPr>
-        <w:pStyle w:val="Standard"/>
-        <w:jc w:val="both"/>
-        <w:rPr>
-          <w:rFonts w:ascii="Ubuntu" w:hAnsi="Ubuntu"/>
-          <w:lang w:val="es-AR"/>
-        </w:rPr>
-      </w:pPr>
-    </w:p>
-    <w:p>
-      <w:pPr>
-        <w:pStyle w:val="Standard"/>
-        <w:jc w:val="both"/>
-        <w:rPr>
-          <w:rFonts w:ascii="Ubuntu" w:hAnsi="Ubuntu"/>
-          <w:lang w:val="es-AR"/>
-        </w:rPr>
-      </w:pPr>
-    </w:p>
-    <w:p>
-      <w:pPr>
-        <w:pStyle w:val="Standard"/>
-        <w:jc w:val="both"/>
-        <w:rPr>
-          <w:rFonts w:ascii="Ubuntu" w:hAnsi="Ubuntu"/>
-          <w:lang w:val="es-AR"/>
-        </w:rPr>
-      </w:pPr>
-    </w:p>
-    <w:p>
-      <w:pPr>
-        <w:pStyle w:val="Standard"/>
-        <w:jc w:val="both"/>
-        <w:rPr>
-          <w:rFonts w:ascii="Ubuntu" w:hAnsi="Ubuntu"/>
-          <w:lang w:val="es-AR"/>
-        </w:rPr>
-      </w:pPr>
-    </w:p>
-    <w:p>
-      <w:pPr>
-        <w:pStyle w:val="Standard"/>
-        <w:jc w:val="both"/>
-        <w:rPr>
-          <w:rFonts w:ascii="Ubuntu" w:hAnsi="Ubuntu"/>
-          <w:lang w:val="es-AR"/>
-        </w:rPr>
-      </w:pPr>
-    </w:p>
-    <w:p>
-      <w:pPr>
-        <w:pStyle w:val="Standard"/>
-        <w:jc w:val="both"/>
-        <w:rPr>
-          <w:rFonts w:ascii="Ubuntu" w:hAnsi="Ubuntu"/>
-          <w:lang w:val="es-AR"/>
-        </w:rPr>
-      </w:pPr>
-    </w:p>
-    <w:p>
-      <w:pPr>
-        <w:pStyle w:val="Standard"/>
-        <w:jc w:val="both"/>
-        <w:rPr>
-          <w:rFonts w:ascii="Ubuntu" w:hAnsi="Ubuntu"/>
-          <w:lang w:val="es-AR"/>
-        </w:rPr>
-      </w:pPr>
-    </w:p>
-    <w:p>
-      <w:pPr>
-        <w:pStyle w:val="Standard"/>
-        <w:jc w:val="both"/>
-        <w:rPr>
-          <w:rFonts w:ascii="Ubuntu" w:hAnsi="Ubuntu"/>
-          <w:lang w:val="es-AR"/>
-        </w:rPr>
-      </w:pPr>
-    </w:p>
-    <w:p>
-      <w:pPr>
-        <w:pStyle w:val="Standard"/>
-        <w:jc w:val="both"/>
-        <w:rPr>
-          <w:rFonts w:ascii="Ubuntu" w:hAnsi="Ubuntu"/>
-          <w:lang w:val="es-AR"/>
-        </w:rPr>
-      </w:pPr>
-    </w:p>
-    <w:p>
-      <w:pPr>
-        <w:pStyle w:val="Standard"/>
-        <w:jc w:val="both"/>
-        <w:rPr>
-          <w:rFonts w:ascii="Ubuntu" w:hAnsi="Ubuntu"/>
-          <w:lang w:val="es-AR"/>
-        </w:rPr>
-      </w:pPr>
-    </w:p>
-    <w:p>
-      <w:pPr>
-        <w:pStyle w:val="Standard"/>
-        <w:jc w:val="both"/>
-        <w:rPr>
-          <w:rFonts w:ascii="Ubuntu" w:hAnsi="Ubuntu"/>
-          <w:lang w:val="es-AR"/>
-        </w:rPr>
-      </w:pPr>
-    </w:p>
-    <w:p>
-      <w:pPr>
-        <w:pStyle w:val="Standard"/>
-        <w:jc w:val="both"/>
-        <w:rPr>
-          <w:rFonts w:ascii="Ubuntu" w:hAnsi="Ubuntu"/>
-          <w:lang w:val="es-AR"/>
-        </w:rPr>
-      </w:pPr>
-    </w:p>
-    <w:p>
-      <w:pPr>
-        <w:pStyle w:val="Standard"/>
-        <w:jc w:val="both"/>
-        <w:rPr>
-          <w:rFonts w:ascii="Ubuntu" w:hAnsi="Ubuntu"/>
-          <w:lang w:val="es-AR"/>
-        </w:rPr>
-      </w:pPr>
-    </w:p>
-    <w:p>
-      <w:pPr>
-        <w:pStyle w:val="Standard"/>
-        <w:jc w:val="both"/>
-        <w:rPr>
-          <w:rFonts w:ascii="Ubuntu" w:hAnsi="Ubuntu"/>
-          <w:lang w:val="es-AR"/>
-        </w:rPr>
-      </w:pPr>
-    </w:p>
-    <w:p>
-      <w:pPr>
-        <w:pStyle w:val="Standard"/>
-        <w:jc w:val="both"/>
-        <w:rPr>
-          <w:rFonts w:ascii="Ubuntu" w:hAnsi="Ubuntu"/>
-          <w:lang w:val="es-AR"/>
-        </w:rPr>
-      </w:pPr>
-    </w:p>
-    <w:p>
-      <w:pPr>
-        <w:pStyle w:val="Standard"/>
-        <w:jc w:val="both"/>
-        <w:rPr>
-          <w:rFonts w:ascii="Ubuntu" w:hAnsi="Ubuntu"/>
-          <w:lang w:val="es-AR"/>
-        </w:rPr>
-      </w:pPr>
-    </w:p>
-    <w:p>
-      <w:pPr>
-        <w:pStyle w:val="Standard"/>
-        <w:jc w:val="both"/>
-        <w:rPr>
-          <w:rFonts w:ascii="Ubuntu" w:hAnsi="Ubuntu"/>
-          <w:lang w:val="es-AR"/>
-        </w:rPr>
-      </w:pPr>
-    </w:p>
-    <w:p>
-      <w:pPr>
-        <w:pStyle w:val="Standard"/>
-        <w:jc w:val="both"/>
-        <w:rPr>
-          <w:rFonts w:ascii="Ubuntu" w:hAnsi="Ubuntu"/>
-          <w:lang w:val="es-AR"/>
-        </w:rPr>
-      </w:pPr>
-    </w:p>
-    <w:p>
-      <w:pPr>
-        <w:pStyle w:val="Standard"/>
-        <w:jc w:val="both"/>
-        <w:rPr>
-          <w:rFonts w:ascii="Ubuntu" w:hAnsi="Ubuntu"/>
-          <w:lang w:val="es-AR"/>
-        </w:rPr>
-      </w:pPr>
-    </w:p>
-    <w:p>
-      <w:pPr>
-        <w:pStyle w:val="Standard"/>
-        <w:jc w:val="both"/>
-        <w:rPr>
-          <w:rFonts w:ascii="Ubuntu" w:hAnsi="Ubuntu"/>
-          <w:lang w:val="es-AR"/>
-        </w:rPr>
-      </w:pPr>
-    </w:p>
-    <w:p>
-      <w:pPr>
-        <w:pStyle w:val="Standard"/>
-        <w:jc w:val="both"/>
-        <w:rPr>
-          <w:rFonts w:ascii="Ubuntu" w:hAnsi="Ubuntu"/>
-          <w:lang w:val="es-AR"/>
-        </w:rPr>
-      </w:pPr>
-    </w:p>
-    <w:p>
-      <w:pPr>
-        <w:pStyle w:val="Standard"/>
-        <w:jc w:val="both"/>
-        <w:rPr>
-          <w:rFonts w:ascii="Ubuntu" w:hAnsi="Ubuntu"/>
-          <w:lang w:val="es-AR"/>
-        </w:rPr>
-      </w:pPr>
-    </w:p>
-    <w:p>
-      <w:pPr>
-        <w:pStyle w:val="Standard"/>
-        <w:jc w:val="both"/>
-        <w:rPr>
-          <w:rFonts w:ascii="Ubuntu" w:hAnsi="Ubuntu"/>
-          <w:lang w:val="es-AR"/>
-        </w:rPr>
-      </w:pPr>
-    </w:p>
-    <w:p>
-      <w:pPr>
-        <w:pStyle w:val="Standard"/>
-        <w:jc w:val="both"/>
+      </w:pPr>
+      <w:r>
         <w:rPr>
           <w:rFonts w:ascii="Ubuntu" w:hAnsi="Ubuntu"/>
           <w:b/>
@@ -3367,8 +3245,415 @@
           <w:szCs w:val="32"/>
           <w:lang w:val="es-AR"/>
         </w:rPr>
-      </w:pPr>
-      <w:r>
+        <w:t>Restricciones</w:t>
+      </w:r>
+    </w:p>
+    <w:p>
+      <w:pPr>
+        <w:pStyle w:val="Standard"/>
+        <w:jc w:val="both"/>
+        <w:rPr>
+          <w:lang w:val="es-AR"/>
+        </w:rPr>
+      </w:pPr>
+      <w:r>
+        <w:rPr>
+          <w:rFonts w:ascii="Ubuntu" w:hAnsi="Ubuntu"/>
+          <w:lang w:val="es-AR"/>
+        </w:rPr>
+        <w:t xml:space="preserve">Las restricciones que </w:t>
+      </w:r>
+      <w:r>
+        <w:rPr>
+          <w:rFonts w:ascii="Ubuntu" w:hAnsi="Ubuntu"/>
+          <w:lang w:val="es-AR"/>
+        </w:rPr>
+        <w:t xml:space="preserve">hay es que </w:t>
+      </w:r>
+      <w:r>
+        <w:rPr>
+          <w:rFonts w:ascii="Ubuntu" w:hAnsi="Ubuntu"/>
+          <w:lang w:val="es-AR"/>
+        </w:rPr>
+        <w:t xml:space="preserve">sólo funciona para el sitio de ventas de MercadoLibre. Si se quiere adaptar este algoritmo a otro sitio, debe investigarse cómo se disponen los datos y consecutivamente cambiar todas las etiquetas a buscar. Además, el otro sitio debe admitir algoritmos de </w:t>
+      </w:r>
+      <w:proofErr w:type="spellStart"/>
+      <w:r>
+        <w:rPr>
+          <w:rFonts w:ascii="Ubuntu" w:hAnsi="Ubuntu"/>
+          <w:lang w:val="es-AR"/>
+        </w:rPr>
+        <w:t>scraping</w:t>
+      </w:r>
+      <w:proofErr w:type="spellEnd"/>
+      <w:r>
+        <w:rPr>
+          <w:rFonts w:ascii="Ubuntu" w:hAnsi="Ubuntu"/>
+          <w:lang w:val="es-AR"/>
+        </w:rPr>
+        <w:t xml:space="preserve">. Por ejemplo, Amazon no admite </w:t>
+      </w:r>
+      <w:proofErr w:type="spellStart"/>
+      <w:r>
+        <w:rPr>
+          <w:rFonts w:ascii="Ubuntu" w:hAnsi="Ubuntu"/>
+          <w:lang w:val="es-AR"/>
+        </w:rPr>
+        <w:t>scrapers</w:t>
+      </w:r>
+      <w:proofErr w:type="spellEnd"/>
+      <w:r>
+        <w:rPr>
+          <w:rFonts w:ascii="Ubuntu" w:hAnsi="Ubuntu"/>
+          <w:lang w:val="es-AR"/>
+        </w:rPr>
+        <w:t xml:space="preserve"> de ningún tipo o, si lo hace, es cada cierto intervalo de tiempo mucho más largo de lo manejado en este proyecto (1 segundo por </w:t>
+      </w:r>
+      <w:proofErr w:type="spellStart"/>
+      <w:r>
+        <w:rPr>
+          <w:rFonts w:ascii="Ubuntu" w:hAnsi="Ubuntu"/>
+          <w:lang w:val="es-AR"/>
+        </w:rPr>
+        <w:t>request</w:t>
+      </w:r>
+      <w:proofErr w:type="spellEnd"/>
+      <w:r>
+        <w:rPr>
+          <w:rFonts w:ascii="Ubuntu" w:hAnsi="Ubuntu"/>
+          <w:lang w:val="es-AR"/>
+        </w:rPr>
+        <w:t>).</w:t>
+      </w:r>
+    </w:p>
+    <w:p>
+      <w:pPr>
+        <w:pStyle w:val="Standard"/>
+        <w:jc w:val="both"/>
+        <w:rPr>
+          <w:rFonts w:ascii="Ubuntu" w:hAnsi="Ubuntu"/>
+          <w:lang w:val="es-AR"/>
+        </w:rPr>
+      </w:pPr>
+    </w:p>
+    <w:p>
+      <w:pPr>
+        <w:pStyle w:val="Standard"/>
+        <w:jc w:val="both"/>
+        <w:rPr>
+          <w:rFonts w:ascii="Ubuntu" w:hAnsi="Ubuntu"/>
+          <w:lang w:val="es-AR"/>
+        </w:rPr>
+      </w:pPr>
+      <w:r>
+        <w:rPr>
+          <w:rFonts w:ascii="Ubuntu" w:hAnsi="Ubuntu"/>
+          <w:lang w:val="es-AR"/>
+        </w:rPr>
+        <w:t>El tiempo total de ejecución puede variar según su conexión a internet, el tiempo de demora de respuesta del servidor, su hardware, etc.</w:t>
+      </w:r>
+    </w:p>
+    <w:p>
+      <w:pPr>
+        <w:pStyle w:val="Standard"/>
+        <w:jc w:val="both"/>
+        <w:rPr>
+          <w:rFonts w:ascii="Ubuntu" w:hAnsi="Ubuntu"/>
+          <w:lang w:val="es-AR"/>
+        </w:rPr>
+      </w:pPr>
+    </w:p>
+    <w:p>
+      <w:pPr>
+        <w:pStyle w:val="Standard"/>
+        <w:jc w:val="both"/>
+        <w:rPr>
+          <w:rFonts w:ascii="Ubuntu" w:hAnsi="Ubuntu"/>
+          <w:lang w:val="es-AR"/>
+        </w:rPr>
+      </w:pPr>
+      <w:r>
+        <w:rPr>
+          <w:rFonts w:ascii="Ubuntu" w:hAnsi="Ubuntu"/>
+          <w:lang w:val="es-AR"/>
+        </w:rPr>
+        <w:t>Realizar búsquedas muy generales provocarán que los registros adquieran columnas que probablemente no les corresponde. Se recomienda fuertemente que las búsquedas sean precisas.</w:t>
+      </w:r>
+    </w:p>
+    <w:p>
+      <w:pPr>
+        <w:pStyle w:val="Standard"/>
+        <w:jc w:val="both"/>
+        <w:rPr>
+          <w:rFonts w:ascii="Ubuntu" w:hAnsi="Ubuntu"/>
+          <w:lang w:val="es-AR"/>
+        </w:rPr>
+      </w:pPr>
+    </w:p>
+    <w:p>
+      <w:pPr>
+        <w:pStyle w:val="Standard"/>
+        <w:jc w:val="both"/>
+        <w:rPr>
+          <w:rFonts w:ascii="Ubuntu" w:hAnsi="Ubuntu"/>
+          <w:lang w:val="es-AR"/>
+        </w:rPr>
+      </w:pPr>
+    </w:p>
+    <w:p>
+      <w:pPr>
+        <w:pStyle w:val="Standard"/>
+        <w:jc w:val="both"/>
+        <w:rPr>
+          <w:rFonts w:ascii="Ubuntu" w:hAnsi="Ubuntu"/>
+          <w:lang w:val="es-AR"/>
+        </w:rPr>
+      </w:pPr>
+    </w:p>
+    <w:p>
+      <w:pPr>
+        <w:pStyle w:val="Standard"/>
+        <w:jc w:val="both"/>
+        <w:rPr>
+          <w:rFonts w:ascii="Ubuntu" w:hAnsi="Ubuntu"/>
+          <w:lang w:val="es-AR"/>
+        </w:rPr>
+      </w:pPr>
+    </w:p>
+    <w:p>
+      <w:pPr>
+        <w:pStyle w:val="Standard"/>
+        <w:jc w:val="both"/>
+        <w:rPr>
+          <w:rFonts w:ascii="Ubuntu" w:hAnsi="Ubuntu"/>
+          <w:lang w:val="es-AR"/>
+        </w:rPr>
+      </w:pPr>
+    </w:p>
+    <w:p>
+      <w:pPr>
+        <w:pStyle w:val="Standard"/>
+        <w:jc w:val="both"/>
+        <w:rPr>
+          <w:rFonts w:ascii="Ubuntu" w:hAnsi="Ubuntu"/>
+          <w:lang w:val="es-AR"/>
+        </w:rPr>
+      </w:pPr>
+    </w:p>
+    <w:p>
+      <w:pPr>
+        <w:pStyle w:val="Standard"/>
+        <w:jc w:val="both"/>
+        <w:rPr>
+          <w:rFonts w:ascii="Ubuntu" w:hAnsi="Ubuntu"/>
+          <w:lang w:val="es-AR"/>
+        </w:rPr>
+      </w:pPr>
+    </w:p>
+    <w:p>
+      <w:pPr>
+        <w:pStyle w:val="Standard"/>
+        <w:jc w:val="both"/>
+        <w:rPr>
+          <w:rFonts w:ascii="Ubuntu" w:hAnsi="Ubuntu"/>
+          <w:lang w:val="es-AR"/>
+        </w:rPr>
+      </w:pPr>
+    </w:p>
+    <w:p>
+      <w:pPr>
+        <w:pStyle w:val="Standard"/>
+        <w:jc w:val="both"/>
+        <w:rPr>
+          <w:rFonts w:ascii="Ubuntu" w:hAnsi="Ubuntu"/>
+          <w:lang w:val="es-AR"/>
+        </w:rPr>
+      </w:pPr>
+    </w:p>
+    <w:p>
+      <w:pPr>
+        <w:pStyle w:val="Standard"/>
+        <w:jc w:val="both"/>
+        <w:rPr>
+          <w:rFonts w:ascii="Ubuntu" w:hAnsi="Ubuntu"/>
+          <w:lang w:val="es-AR"/>
+        </w:rPr>
+      </w:pPr>
+    </w:p>
+    <w:p>
+      <w:pPr>
+        <w:pStyle w:val="Standard"/>
+        <w:jc w:val="both"/>
+        <w:rPr>
+          <w:rFonts w:ascii="Ubuntu" w:hAnsi="Ubuntu"/>
+          <w:lang w:val="es-AR"/>
+        </w:rPr>
+      </w:pPr>
+    </w:p>
+    <w:p>
+      <w:pPr>
+        <w:pStyle w:val="Standard"/>
+        <w:jc w:val="both"/>
+        <w:rPr>
+          <w:rFonts w:ascii="Ubuntu" w:hAnsi="Ubuntu"/>
+          <w:lang w:val="es-AR"/>
+        </w:rPr>
+      </w:pPr>
+    </w:p>
+    <w:p>
+      <w:pPr>
+        <w:pStyle w:val="Standard"/>
+        <w:jc w:val="both"/>
+        <w:rPr>
+          <w:rFonts w:ascii="Ubuntu" w:hAnsi="Ubuntu"/>
+          <w:lang w:val="es-AR"/>
+        </w:rPr>
+      </w:pPr>
+    </w:p>
+    <w:p>
+      <w:pPr>
+        <w:pStyle w:val="Standard"/>
+        <w:jc w:val="both"/>
+        <w:rPr>
+          <w:rFonts w:ascii="Ubuntu" w:hAnsi="Ubuntu"/>
+          <w:lang w:val="es-AR"/>
+        </w:rPr>
+      </w:pPr>
+    </w:p>
+    <w:p>
+      <w:pPr>
+        <w:pStyle w:val="Standard"/>
+        <w:jc w:val="both"/>
+        <w:rPr>
+          <w:rFonts w:ascii="Ubuntu" w:hAnsi="Ubuntu"/>
+          <w:lang w:val="es-AR"/>
+        </w:rPr>
+      </w:pPr>
+    </w:p>
+    <w:p>
+      <w:pPr>
+        <w:pStyle w:val="Standard"/>
+        <w:jc w:val="both"/>
+        <w:rPr>
+          <w:rFonts w:ascii="Ubuntu" w:hAnsi="Ubuntu"/>
+          <w:lang w:val="es-AR"/>
+        </w:rPr>
+      </w:pPr>
+    </w:p>
+    <w:p>
+      <w:pPr>
+        <w:pStyle w:val="Standard"/>
+        <w:jc w:val="both"/>
+        <w:rPr>
+          <w:rFonts w:ascii="Ubuntu" w:hAnsi="Ubuntu"/>
+          <w:lang w:val="es-AR"/>
+        </w:rPr>
+      </w:pPr>
+    </w:p>
+    <w:p>
+      <w:pPr>
+        <w:pStyle w:val="Standard"/>
+        <w:jc w:val="both"/>
+        <w:rPr>
+          <w:rFonts w:ascii="Ubuntu" w:hAnsi="Ubuntu"/>
+          <w:lang w:val="es-AR"/>
+        </w:rPr>
+      </w:pPr>
+    </w:p>
+    <w:p>
+      <w:pPr>
+        <w:pStyle w:val="Standard"/>
+        <w:jc w:val="both"/>
+        <w:rPr>
+          <w:rFonts w:ascii="Ubuntu" w:hAnsi="Ubuntu"/>
+          <w:lang w:val="es-AR"/>
+        </w:rPr>
+      </w:pPr>
+    </w:p>
+    <w:p>
+      <w:pPr>
+        <w:pStyle w:val="Standard"/>
+        <w:jc w:val="both"/>
+        <w:rPr>
+          <w:rFonts w:ascii="Ubuntu" w:hAnsi="Ubuntu"/>
+          <w:lang w:val="es-AR"/>
+        </w:rPr>
+      </w:pPr>
+    </w:p>
+    <w:p>
+      <w:pPr>
+        <w:pStyle w:val="Standard"/>
+        <w:jc w:val="both"/>
+        <w:rPr>
+          <w:rFonts w:ascii="Ubuntu" w:hAnsi="Ubuntu"/>
+          <w:lang w:val="es-AR"/>
+        </w:rPr>
+      </w:pPr>
+    </w:p>
+    <w:p>
+      <w:pPr>
+        <w:pStyle w:val="Standard"/>
+        <w:jc w:val="both"/>
+        <w:rPr>
+          <w:rFonts w:ascii="Ubuntu" w:hAnsi="Ubuntu"/>
+          <w:lang w:val="es-AR"/>
+        </w:rPr>
+      </w:pPr>
+    </w:p>
+    <w:p>
+      <w:pPr>
+        <w:pStyle w:val="Standard"/>
+        <w:jc w:val="both"/>
+        <w:rPr>
+          <w:rFonts w:ascii="Ubuntu" w:hAnsi="Ubuntu"/>
+          <w:lang w:val="es-AR"/>
+        </w:rPr>
+      </w:pPr>
+    </w:p>
+    <w:p>
+      <w:pPr>
+        <w:pStyle w:val="Standard"/>
+        <w:jc w:val="both"/>
+        <w:rPr>
+          <w:rFonts w:ascii="Ubuntu" w:hAnsi="Ubuntu"/>
+          <w:lang w:val="es-AR"/>
+        </w:rPr>
+      </w:pPr>
+    </w:p>
+    <w:p>
+      <w:pPr>
+        <w:pStyle w:val="Standard"/>
+        <w:jc w:val="both"/>
+        <w:rPr>
+          <w:rFonts w:ascii="Ubuntu" w:hAnsi="Ubuntu"/>
+          <w:lang w:val="es-AR"/>
+        </w:rPr>
+      </w:pPr>
+    </w:p>
+    <w:p>
+      <w:pPr>
+        <w:pStyle w:val="Standard"/>
+        <w:jc w:val="both"/>
+        <w:rPr>
+          <w:rFonts w:ascii="Ubuntu" w:hAnsi="Ubuntu"/>
+          <w:lang w:val="es-AR"/>
+        </w:rPr>
+      </w:pPr>
+    </w:p>
+    <w:p>
+      <w:pPr>
+        <w:pStyle w:val="Standard"/>
+        <w:jc w:val="both"/>
+        <w:rPr>
+          <w:rFonts w:ascii="Ubuntu" w:hAnsi="Ubuntu"/>
+          <w:lang w:val="es-AR"/>
+        </w:rPr>
+      </w:pPr>
+    </w:p>
+    <w:p>
+      <w:pPr>
+        <w:pStyle w:val="Standard"/>
+        <w:jc w:val="both"/>
         <w:rPr>
           <w:rFonts w:ascii="Ubuntu" w:hAnsi="Ubuntu"/>
           <w:b/>
@@ -3377,6 +3662,16 @@
           <w:szCs w:val="32"/>
           <w:lang w:val="es-AR"/>
         </w:rPr>
+      </w:pPr>
+      <w:r>
+        <w:rPr>
+          <w:rFonts w:ascii="Ubuntu" w:hAnsi="Ubuntu"/>
+          <w:b/>
+          <w:bCs/>
+          <w:sz w:val="32"/>
+          <w:szCs w:val="32"/>
+          <w:lang w:val="es-AR"/>
+        </w:rPr>
         <w:lastRenderedPageBreak/>
         <w:t>Tecnologías usadas</w:t>
       </w:r>
@@ -3434,7 +3729,23 @@
           <w:rFonts w:ascii="Ubuntu" w:hAnsi="Ubuntu"/>
           <w:lang w:val="es-AR"/>
         </w:rPr>
-        <w:t>Python es un lenguaje de programación ampliamente utilizado en las aplicaciones web, el desarrollo de software, la ciencia de datos y el machine learning (ML). Los desarrolladores utilizan Python porque es eficiente y fácil de aprender, además de que se puede ejecutar en muchas plataformas diferentes. Python se puede descargar gratis, se integra bien a todos los tipos de sistemas y aumenta la velocidad del desarrollo.</w:t>
+        <w:t xml:space="preserve">Python es un lenguaje de programación ampliamente utilizado en las aplicaciones web, el desarrollo de software, la ciencia de datos y el machine </w:t>
+      </w:r>
+      <w:proofErr w:type="spellStart"/>
+      <w:r>
+        <w:rPr>
+          <w:rFonts w:ascii="Ubuntu" w:hAnsi="Ubuntu"/>
+          <w:lang w:val="es-AR"/>
+        </w:rPr>
+        <w:t>learning</w:t>
+      </w:r>
+      <w:proofErr w:type="spellEnd"/>
+      <w:r>
+        <w:rPr>
+          <w:rFonts w:ascii="Ubuntu" w:hAnsi="Ubuntu"/>
+          <w:lang w:val="es-AR"/>
+        </w:rPr>
+        <w:t xml:space="preserve"> (ML). Los desarrolladores utilizan Python porque es eficiente y fácil de aprender, además de que se puede ejecutar en muchas plataformas diferentes. Python se puede descargar gratis, se integra bien a todos los tipos de sistemas y aumenta la velocidad del desarrollo.</w:t>
       </w:r>
     </w:p>
     <w:p>
@@ -3474,6 +3785,7 @@
           <w:lang w:val="es-AR"/>
         </w:rPr>
       </w:pPr>
+      <w:proofErr w:type="spellStart"/>
       <w:r>
         <w:rPr>
           <w:rFonts w:ascii="Ubuntu" w:hAnsi="Ubuntu"/>
@@ -3485,22 +3797,128 @@
         </w:rPr>
         <w:t>PyCharm</w:t>
       </w:r>
-    </w:p>
-    <w:p>
-      <w:pPr>
-        <w:pStyle w:val="Standard"/>
-        <w:jc w:val="both"/>
-        <w:rPr>
-          <w:rFonts w:ascii="Ubuntu" w:hAnsi="Ubuntu"/>
-          <w:lang w:val="es-AR"/>
-        </w:rPr>
-      </w:pPr>
-      <w:r>
-        <w:rPr>
-          <w:rFonts w:ascii="Ubuntu" w:hAnsi="Ubuntu"/>
-          <w:lang w:val="es-AR"/>
-        </w:rPr>
-        <w:t>PyCharm es el IDE para Python desarrollado por JetBrains. Su integración con herramientas colaborativas como GitHub lo convierten en el mejor aliado para el desarrollador y su equipo en este lenguaje. Funciona ‘right out of the box’ sin necesidad de instalar plugins ni extensiones adicionales.</w:t>
+      <w:proofErr w:type="spellEnd"/>
+    </w:p>
+    <w:p>
+      <w:pPr>
+        <w:pStyle w:val="Standard"/>
+        <w:jc w:val="both"/>
+        <w:rPr>
+          <w:rFonts w:ascii="Ubuntu" w:hAnsi="Ubuntu"/>
+          <w:lang w:val="es-AR"/>
+        </w:rPr>
+      </w:pPr>
+      <w:proofErr w:type="spellStart"/>
+      <w:r>
+        <w:rPr>
+          <w:rFonts w:ascii="Ubuntu" w:hAnsi="Ubuntu"/>
+          <w:lang w:val="es-AR"/>
+        </w:rPr>
+        <w:t>PyCharm</w:t>
+      </w:r>
+      <w:proofErr w:type="spellEnd"/>
+      <w:r>
+        <w:rPr>
+          <w:rFonts w:ascii="Ubuntu" w:hAnsi="Ubuntu"/>
+          <w:lang w:val="es-AR"/>
+        </w:rPr>
+        <w:t xml:space="preserve"> es el IDE para Python desarrollado por </w:t>
+      </w:r>
+      <w:proofErr w:type="spellStart"/>
+      <w:r>
+        <w:rPr>
+          <w:rFonts w:ascii="Ubuntu" w:hAnsi="Ubuntu"/>
+          <w:lang w:val="es-AR"/>
+        </w:rPr>
+        <w:t>JetBrains</w:t>
+      </w:r>
+      <w:proofErr w:type="spellEnd"/>
+      <w:r>
+        <w:rPr>
+          <w:rFonts w:ascii="Ubuntu" w:hAnsi="Ubuntu"/>
+          <w:lang w:val="es-AR"/>
+        </w:rPr>
+        <w:t>. Su integración con herramientas colaborativas como GitHub lo convierten en el mejor aliado para el desarrollador y su equipo en este lenguaje. Funciona ‘</w:t>
+      </w:r>
+      <w:proofErr w:type="spellStart"/>
+      <w:r>
+        <w:rPr>
+          <w:rFonts w:ascii="Ubuntu" w:hAnsi="Ubuntu"/>
+          <w:lang w:val="es-AR"/>
+        </w:rPr>
+        <w:t>right</w:t>
+      </w:r>
+      <w:proofErr w:type="spellEnd"/>
+      <w:r>
+        <w:rPr>
+          <w:rFonts w:ascii="Ubuntu" w:hAnsi="Ubuntu"/>
+          <w:lang w:val="es-AR"/>
+        </w:rPr>
+        <w:t xml:space="preserve"> </w:t>
+      </w:r>
+      <w:proofErr w:type="spellStart"/>
+      <w:r>
+        <w:rPr>
+          <w:rFonts w:ascii="Ubuntu" w:hAnsi="Ubuntu"/>
+          <w:lang w:val="es-AR"/>
+        </w:rPr>
+        <w:t>out</w:t>
+      </w:r>
+      <w:proofErr w:type="spellEnd"/>
+      <w:r>
+        <w:rPr>
+          <w:rFonts w:ascii="Ubuntu" w:hAnsi="Ubuntu"/>
+          <w:lang w:val="es-AR"/>
+        </w:rPr>
+        <w:t xml:space="preserve"> </w:t>
+      </w:r>
+      <w:proofErr w:type="spellStart"/>
+      <w:r>
+        <w:rPr>
+          <w:rFonts w:ascii="Ubuntu" w:hAnsi="Ubuntu"/>
+          <w:lang w:val="es-AR"/>
+        </w:rPr>
+        <w:t>of</w:t>
+      </w:r>
+      <w:proofErr w:type="spellEnd"/>
+      <w:r>
+        <w:rPr>
+          <w:rFonts w:ascii="Ubuntu" w:hAnsi="Ubuntu"/>
+          <w:lang w:val="es-AR"/>
+        </w:rPr>
+        <w:t xml:space="preserve"> </w:t>
+      </w:r>
+      <w:proofErr w:type="spellStart"/>
+      <w:r>
+        <w:rPr>
+          <w:rFonts w:ascii="Ubuntu" w:hAnsi="Ubuntu"/>
+          <w:lang w:val="es-AR"/>
+        </w:rPr>
+        <w:t>the</w:t>
+      </w:r>
+      <w:proofErr w:type="spellEnd"/>
+      <w:r>
+        <w:rPr>
+          <w:rFonts w:ascii="Ubuntu" w:hAnsi="Ubuntu"/>
+          <w:lang w:val="es-AR"/>
+        </w:rPr>
+        <w:t xml:space="preserve"> box’ sin necesidad de instalar </w:t>
+      </w:r>
+      <w:proofErr w:type="spellStart"/>
+      <w:r>
+        <w:rPr>
+          <w:rFonts w:ascii="Ubuntu" w:hAnsi="Ubuntu"/>
+          <w:lang w:val="es-AR"/>
+        </w:rPr>
+        <w:t>plugins</w:t>
+      </w:r>
+      <w:proofErr w:type="spellEnd"/>
+      <w:r>
+        <w:rPr>
+          <w:rFonts w:ascii="Ubuntu" w:hAnsi="Ubuntu"/>
+          <w:lang w:val="es-AR"/>
+        </w:rPr>
+        <w:t xml:space="preserve"> ni extensiones adicionales.</w:t>
       </w:r>
     </w:p>
     <w:p>
@@ -3722,7 +4140,23 @@
           <w:rFonts w:ascii="Ubuntu" w:hAnsi="Ubuntu"/>
           <w:lang w:val="es-AR"/>
         </w:rPr>
-        <w:t>BeautifulSoup es una popular biblioteca de Python para realizar tareas de web scraping y análisis de datos web, proporcionando una herramienta robusta para extraer datos valiosos de sitios y aplicaciones web. Se puede buscar, filtrar y manipular datos HTML de manera eficiente.</w:t>
+        <w:t xml:space="preserve">BeautifulSoup es una popular biblioteca de Python para realizar tareas de web </w:t>
+      </w:r>
+      <w:proofErr w:type="spellStart"/>
+      <w:r>
+        <w:rPr>
+          <w:rFonts w:ascii="Ubuntu" w:hAnsi="Ubuntu"/>
+          <w:lang w:val="es-AR"/>
+        </w:rPr>
+        <w:t>scraping</w:t>
+      </w:r>
+      <w:proofErr w:type="spellEnd"/>
+      <w:r>
+        <w:rPr>
+          <w:rFonts w:ascii="Ubuntu" w:hAnsi="Ubuntu"/>
+          <w:lang w:val="es-AR"/>
+        </w:rPr>
+        <w:t xml:space="preserve"> y análisis de datos web, proporcionando una herramienta robusta para extraer datos valiosos de sitios y aplicaciones web. Se puede buscar, filtrar y manipular datos HTML de manera eficiente.</w:t>
       </w:r>
     </w:p>
     <w:p>
@@ -3774,7 +4208,89 @@
           <w:rFonts w:ascii="Ubuntu" w:hAnsi="Ubuntu"/>
           <w:lang w:val="es-AR"/>
         </w:rPr>
-        <w:t>PyQt5 es una librería que nos permite usar interfaces de usuario creadas en Qt Designer al estilo ‘click and drag’ como lo es también JForm para Java. Luego, con el conversor pyuic5, convertimos nuestra interfaz desde la extensión ‘ui’ a ’py’ para poder manipular en Python.</w:t>
+        <w:t xml:space="preserve">PyQt5 es una librería que nos permite usar interfaces de usuario creadas en Qt </w:t>
+      </w:r>
+      <w:proofErr w:type="spellStart"/>
+      <w:r>
+        <w:rPr>
+          <w:rFonts w:ascii="Ubuntu" w:hAnsi="Ubuntu"/>
+          <w:lang w:val="es-AR"/>
+        </w:rPr>
+        <w:t>Designer</w:t>
+      </w:r>
+      <w:proofErr w:type="spellEnd"/>
+      <w:r>
+        <w:rPr>
+          <w:rFonts w:ascii="Ubuntu" w:hAnsi="Ubuntu"/>
+          <w:lang w:val="es-AR"/>
+        </w:rPr>
+        <w:t xml:space="preserve"> al estilo ‘</w:t>
+      </w:r>
+      <w:proofErr w:type="spellStart"/>
+      <w:proofErr w:type="gramStart"/>
+      <w:r>
+        <w:rPr>
+          <w:rFonts w:ascii="Ubuntu" w:hAnsi="Ubuntu"/>
+          <w:lang w:val="es-AR"/>
+        </w:rPr>
+        <w:t>click</w:t>
+      </w:r>
+      <w:proofErr w:type="spellEnd"/>
+      <w:proofErr w:type="gramEnd"/>
+      <w:r>
+        <w:rPr>
+          <w:rFonts w:ascii="Ubuntu" w:hAnsi="Ubuntu"/>
+          <w:lang w:val="es-AR"/>
+        </w:rPr>
+        <w:t xml:space="preserve"> and drag’ como lo es también </w:t>
+      </w:r>
+      <w:proofErr w:type="spellStart"/>
+      <w:r>
+        <w:rPr>
+          <w:rFonts w:ascii="Ubuntu" w:hAnsi="Ubuntu"/>
+          <w:lang w:val="es-AR"/>
+        </w:rPr>
+        <w:t>JForm</w:t>
+      </w:r>
+      <w:proofErr w:type="spellEnd"/>
+      <w:r>
+        <w:rPr>
+          <w:rFonts w:ascii="Ubuntu" w:hAnsi="Ubuntu"/>
+          <w:lang w:val="es-AR"/>
+        </w:rPr>
+        <w:t xml:space="preserve"> para Java. Luego, con el conversor pyuic5, convertimos nuestra interfaz desde la extensión ‘</w:t>
+      </w:r>
+      <w:proofErr w:type="spellStart"/>
+      <w:r>
+        <w:rPr>
+          <w:rFonts w:ascii="Ubuntu" w:hAnsi="Ubuntu"/>
+          <w:lang w:val="es-AR"/>
+        </w:rPr>
+        <w:t>ui</w:t>
+      </w:r>
+      <w:proofErr w:type="spellEnd"/>
+      <w:r>
+        <w:rPr>
+          <w:rFonts w:ascii="Ubuntu" w:hAnsi="Ubuntu"/>
+          <w:lang w:val="es-AR"/>
+        </w:rPr>
+        <w:t>’ a ’</w:t>
+      </w:r>
+      <w:proofErr w:type="spellStart"/>
+      <w:r>
+        <w:rPr>
+          <w:rFonts w:ascii="Ubuntu" w:hAnsi="Ubuntu"/>
+          <w:lang w:val="es-AR"/>
+        </w:rPr>
+        <w:t>py</w:t>
+      </w:r>
+      <w:proofErr w:type="spellEnd"/>
+      <w:r>
+        <w:rPr>
+          <w:rFonts w:ascii="Ubuntu" w:hAnsi="Ubuntu"/>
+          <w:lang w:val="es-AR"/>
+        </w:rPr>
+        <w:t>’ para poder manipular en Python.</w:t>
       </w:r>
     </w:p>
     <w:p>
@@ -3871,6 +4387,7 @@
         </w:numPr>
         <w:jc w:val="both"/>
       </w:pPr>
+      <w:proofErr w:type="spellStart"/>
       <w:r>
         <w:rPr>
           <w:rFonts w:ascii="Ubuntu" w:hAnsi="Ubuntu"/>
@@ -3878,6 +4395,7 @@
         </w:rPr>
         <w:t>numpy</w:t>
       </w:r>
+      <w:proofErr w:type="spellEnd"/>
     </w:p>
     <w:p>
       <w:pPr>
@@ -3905,6 +4423,7 @@
         </w:numPr>
         <w:jc w:val="both"/>
       </w:pPr>
+      <w:proofErr w:type="spellStart"/>
       <w:r>
         <w:rPr>
           <w:rFonts w:ascii="Ubuntu" w:hAnsi="Ubuntu"/>
@@ -3912,6 +4431,7 @@
         </w:rPr>
         <w:t>requests</w:t>
       </w:r>
+      <w:proofErr w:type="spellEnd"/>
     </w:p>
     <w:p>
       <w:pPr>
@@ -3939,6 +4459,7 @@
         </w:numPr>
         <w:jc w:val="both"/>
       </w:pPr>
+      <w:proofErr w:type="spellStart"/>
       <w:r>
         <w:rPr>
           <w:rFonts w:ascii="Ubuntu" w:hAnsi="Ubuntu"/>
@@ -3946,6 +4467,7 @@
         </w:rPr>
         <w:t>warnings</w:t>
       </w:r>
+      <w:proofErr w:type="spellEnd"/>
     </w:p>
     <w:p>
       <w:pPr>
@@ -3973,6 +4495,7 @@
         </w:numPr>
         <w:jc w:val="both"/>
       </w:pPr>
+      <w:proofErr w:type="spellStart"/>
       <w:r>
         <w:rPr>
           <w:rFonts w:ascii="Ubuntu" w:hAnsi="Ubuntu"/>
@@ -3980,6 +4503,7 @@
         </w:rPr>
         <w:t>openpyxl</w:t>
       </w:r>
+      <w:proofErr w:type="spellEnd"/>
     </w:p>
     <w:p>
       <w:pPr>
@@ -4182,7 +4706,23 @@
           <w:rFonts w:ascii="Ubuntu" w:hAnsi="Ubuntu"/>
           <w:lang w:val="es-AR"/>
         </w:rPr>
-        <w:t xml:space="preserve"> manejan los errores presentes en solicitudes a servidor como timeouts y estatus 404.</w:t>
+        <w:t xml:space="preserve"> manejan los errores presentes en solicitudes a servidor como </w:t>
+      </w:r>
+      <w:proofErr w:type="spellStart"/>
+      <w:r>
+        <w:rPr>
+          <w:rFonts w:ascii="Ubuntu" w:hAnsi="Ubuntu"/>
+          <w:lang w:val="es-AR"/>
+        </w:rPr>
+        <w:t>timeouts</w:t>
+      </w:r>
+      <w:proofErr w:type="spellEnd"/>
+      <w:r>
+        <w:rPr>
+          <w:rFonts w:ascii="Ubuntu" w:hAnsi="Ubuntu"/>
+          <w:lang w:val="es-AR"/>
+        </w:rPr>
+        <w:t xml:space="preserve"> y estatus 404.</w:t>
       </w:r>
     </w:p>
     <w:p>
@@ -4313,7 +4853,23 @@
           <w:rFonts w:ascii="Ubuntu" w:hAnsi="Ubuntu"/>
           <w:lang w:val="es-AR"/>
         </w:rPr>
-        <w:t>Abarcar más filtros de búsqueda, haciendo el dataset resultante aún más personalizable.</w:t>
+        <w:t xml:space="preserve">Abarcar más filtros de búsqueda, haciendo el </w:t>
+      </w:r>
+      <w:proofErr w:type="spellStart"/>
+      <w:r>
+        <w:rPr>
+          <w:rFonts w:ascii="Ubuntu" w:hAnsi="Ubuntu"/>
+          <w:lang w:val="es-AR"/>
+        </w:rPr>
+        <w:t>dataset</w:t>
+      </w:r>
+      <w:proofErr w:type="spellEnd"/>
+      <w:r>
+        <w:rPr>
+          <w:rFonts w:ascii="Ubuntu" w:hAnsi="Ubuntu"/>
+          <w:lang w:val="es-AR"/>
+        </w:rPr>
+        <w:t xml:space="preserve"> resultante aún más personalizable.</w:t>
       </w:r>
     </w:p>
     <w:p>
@@ -4593,7 +5149,23 @@
           <w:rFonts w:ascii="Ubuntu" w:hAnsi="Ubuntu"/>
           <w:lang w:val="es-AR"/>
         </w:rPr>
-        <w:t>Abra la terminal bash de su sistema operativo y ejecute los comandos en orden:</w:t>
+        <w:t xml:space="preserve">Abra la terminal </w:t>
+      </w:r>
+      <w:proofErr w:type="spellStart"/>
+      <w:r>
+        <w:rPr>
+          <w:rFonts w:ascii="Ubuntu" w:hAnsi="Ubuntu"/>
+          <w:lang w:val="es-AR"/>
+        </w:rPr>
+        <w:t>bash</w:t>
+      </w:r>
+      <w:proofErr w:type="spellEnd"/>
+      <w:r>
+        <w:rPr>
+          <w:rFonts w:ascii="Ubuntu" w:hAnsi="Ubuntu"/>
+          <w:lang w:val="es-AR"/>
+        </w:rPr>
+        <w:t xml:space="preserve"> de su sistema operativo y ejecute los comandos en orden:</w:t>
       </w:r>
     </w:p>
     <w:p>
@@ -4649,34 +5221,112 @@
           <w:rFonts w:eastAsia="Arial"/>
           <w:lang w:val="es-AR"/>
         </w:rPr>
-        <w:t>sudo apt update</w:t>
-      </w:r>
-    </w:p>
-    <w:p>
-      <w:pPr>
-        <w:pStyle w:val="Standard"/>
-        <w:ind w:firstLine="720"/>
-      </w:pPr>
+        <w:t xml:space="preserve">sudo </w:t>
+      </w:r>
+      <w:proofErr w:type="spellStart"/>
       <w:r>
         <w:rPr>
           <w:rStyle w:val="CdigoHTML"/>
           <w:rFonts w:eastAsia="Arial"/>
-        </w:rPr>
-        <w:t>sudo apt install python3 python3-pip git</w:t>
-      </w:r>
-    </w:p>
-    <w:p>
-      <w:pPr>
-        <w:pStyle w:val="Standard"/>
-        <w:ind w:firstLine="720"/>
-      </w:pPr>
+          <w:lang w:val="es-AR"/>
+        </w:rPr>
+        <w:t>apt</w:t>
+      </w:r>
+      <w:proofErr w:type="spellEnd"/>
       <w:r>
         <w:rPr>
           <w:rStyle w:val="CdigoHTML"/>
           <w:rFonts w:eastAsia="Arial"/>
-        </w:rPr>
-        <w:t>pip install pandas numpy bs4 pyqt5 openpyxl requests</w:t>
-      </w:r>
+          <w:lang w:val="es-AR"/>
+        </w:rPr>
+        <w:t xml:space="preserve"> </w:t>
+      </w:r>
+      <w:proofErr w:type="spellStart"/>
+      <w:r>
+        <w:rPr>
+          <w:rStyle w:val="CdigoHTML"/>
+          <w:rFonts w:eastAsia="Arial"/>
+          <w:lang w:val="es-AR"/>
+        </w:rPr>
+        <w:t>update</w:t>
+      </w:r>
+      <w:proofErr w:type="spellEnd"/>
+    </w:p>
+    <w:p>
+      <w:pPr>
+        <w:pStyle w:val="Standard"/>
+        <w:ind w:firstLine="720"/>
+      </w:pPr>
+      <w:proofErr w:type="spellStart"/>
+      <w:r>
+        <w:rPr>
+          <w:rStyle w:val="CdigoHTML"/>
+          <w:rFonts w:eastAsia="Arial"/>
+        </w:rPr>
+        <w:t>sudo</w:t>
+      </w:r>
+      <w:proofErr w:type="spellEnd"/>
+      <w:r>
+        <w:rPr>
+          <w:rStyle w:val="CdigoHTML"/>
+          <w:rFonts w:eastAsia="Arial"/>
+        </w:rPr>
+        <w:t xml:space="preserve"> apt install python3 python3-pip git</w:t>
+      </w:r>
+    </w:p>
+    <w:p>
+      <w:pPr>
+        <w:pStyle w:val="Standard"/>
+        <w:ind w:firstLine="720"/>
+      </w:pPr>
+      <w:r>
+        <w:rPr>
+          <w:rStyle w:val="CdigoHTML"/>
+          <w:rFonts w:eastAsia="Arial"/>
+        </w:rPr>
+        <w:t xml:space="preserve">pip install pandas </w:t>
+      </w:r>
+      <w:proofErr w:type="spellStart"/>
+      <w:r>
+        <w:rPr>
+          <w:rStyle w:val="CdigoHTML"/>
+          <w:rFonts w:eastAsia="Arial"/>
+        </w:rPr>
+        <w:t>numpy</w:t>
+      </w:r>
+      <w:proofErr w:type="spellEnd"/>
+      <w:r>
+        <w:rPr>
+          <w:rStyle w:val="CdigoHTML"/>
+          <w:rFonts w:eastAsia="Arial"/>
+        </w:rPr>
+        <w:t xml:space="preserve"> bs4 pyqt5 </w:t>
+      </w:r>
+      <w:proofErr w:type="spellStart"/>
+      <w:r>
+        <w:rPr>
+          <w:rStyle w:val="CdigoHTML"/>
+          <w:rFonts w:eastAsia="Arial"/>
+        </w:rPr>
+        <w:t>openpyxl</w:t>
+      </w:r>
+      <w:proofErr w:type="spellEnd"/>
+      <w:r>
+        <w:rPr>
+          <w:rStyle w:val="CdigoHTML"/>
+          <w:rFonts w:eastAsia="Arial"/>
+        </w:rPr>
+        <w:t xml:space="preserve"> </w:t>
+      </w:r>
+      <w:proofErr w:type="gramStart"/>
+      <w:r>
+        <w:rPr>
+          <w:rStyle w:val="CdigoHTML"/>
+          <w:rFonts w:eastAsia="Arial"/>
+        </w:rPr>
+        <w:t>requests</w:t>
+      </w:r>
+      <w:proofErr w:type="gramEnd"/>
     </w:p>
     <w:p>
       <w:pPr>
@@ -4899,8 +5549,49 @@
           <w:rStyle w:val="CdigoHTML"/>
           <w:rFonts w:eastAsia="Arial"/>
         </w:rPr>
-        <w:t>pip install pandas numpy bs4 openpyxl pyqt5 requests</w:t>
-      </w:r>
+        <w:t xml:space="preserve">pip install pandas </w:t>
+      </w:r>
+      <w:proofErr w:type="spellStart"/>
+      <w:r>
+        <w:rPr>
+          <w:rStyle w:val="CdigoHTML"/>
+          <w:rFonts w:eastAsia="Arial"/>
+        </w:rPr>
+        <w:t>numpy</w:t>
+      </w:r>
+      <w:proofErr w:type="spellEnd"/>
+      <w:r>
+        <w:rPr>
+          <w:rStyle w:val="CdigoHTML"/>
+          <w:rFonts w:eastAsia="Arial"/>
+        </w:rPr>
+        <w:t xml:space="preserve"> bs4 </w:t>
+      </w:r>
+      <w:proofErr w:type="spellStart"/>
+      <w:r>
+        <w:rPr>
+          <w:rStyle w:val="CdigoHTML"/>
+          <w:rFonts w:eastAsia="Arial"/>
+        </w:rPr>
+        <w:t>openpyxl</w:t>
+      </w:r>
+      <w:proofErr w:type="spellEnd"/>
+      <w:r>
+        <w:rPr>
+          <w:rStyle w:val="CdigoHTML"/>
+          <w:rFonts w:eastAsia="Arial"/>
+        </w:rPr>
+        <w:t xml:space="preserve"> pyqt5 </w:t>
+      </w:r>
+      <w:proofErr w:type="gramStart"/>
+      <w:r>
+        <w:rPr>
+          <w:rStyle w:val="CdigoHTML"/>
+          <w:rFonts w:eastAsia="Arial"/>
+        </w:rPr>
+        <w:t>requests</w:t>
+      </w:r>
+      <w:proofErr w:type="gramEnd"/>
     </w:p>
     <w:p>
       <w:pPr>
@@ -5115,7 +5806,7 @@
           <w:rFonts w:ascii="Ubuntu" w:hAnsi="Ubuntu"/>
           <w:lang w:val="es-AR"/>
         </w:rPr>
-        <w:t>En una terminal con privilegios elevados, indistintamente de su sistema operativo, siga estos pasos:</w:t>
+        <w:t>En una terminal, indistintamente de su sistema operativo, siga estos pasos:</w:t>
       </w:r>
     </w:p>
     <w:p>
@@ -5183,7 +5874,21 @@
           <w:rFonts w:ascii="Ubuntu" w:hAnsi="Ubuntu"/>
           <w:lang w:val="es-AR"/>
         </w:rPr>
-        <w:t>Ubíquese dentro de la carpeta del proyecto y dentro de las vistas:</w:t>
+        <w:t>Ubíquese dentro de la carpeta del proyecto y dentro de la</w:t>
+      </w:r>
+      <w:r>
+        <w:rPr>
+          <w:rFonts w:ascii="Ubuntu" w:hAnsi="Ubuntu"/>
+          <w:lang w:val="es-AR"/>
+        </w:rPr>
+        <w:t xml:space="preserve"> versión con interfaz gráfica</w:t>
+      </w:r>
+      <w:r>
+        <w:rPr>
+          <w:rFonts w:ascii="Ubuntu" w:hAnsi="Ubuntu"/>
+          <w:lang w:val="es-AR"/>
+        </w:rPr>
+        <w:t>:</w:t>
       </w:r>
     </w:p>
     <w:p>
@@ -5196,8 +5901,17 @@
           <w:rStyle w:val="CdigoHTML"/>
           <w:rFonts w:eastAsia="Arial"/>
         </w:rPr>
-        <w:t>cd MineriaLibre/vistas</w:t>
-      </w:r>
+        <w:t>cd MineriaLibre/</w:t>
+      </w:r>
+      <w:proofErr w:type="spellStart"/>
+      <w:r>
+        <w:rPr>
+          <w:rStyle w:val="CdigoHTML"/>
+          <w:rFonts w:eastAsia="Arial"/>
+        </w:rPr>
+        <w:t>interfaz_grafica</w:t>
+      </w:r>
+      <w:proofErr w:type="spellEnd"/>
     </w:p>
     <w:p>
       <w:pPr>
@@ -5238,7 +5952,28 @@
           <w:rStyle w:val="CdigoHTML"/>
           <w:rFonts w:eastAsia="Arial"/>
         </w:rPr>
-        <w:t xml:space="preserve">python VentanaInicio.py </w:t>
+        <w:t>p</w:t>
+      </w:r>
+      <w:r>
+        <w:rPr>
+          <w:rStyle w:val="CdigoHTML"/>
+          <w:rFonts w:eastAsia="Arial"/>
+        </w:rPr>
+        <w:t>ython</w:t>
+      </w:r>
+      <w:r>
+        <w:rPr>
+          <w:rStyle w:val="CdigoHTML"/>
+          <w:rFonts w:eastAsia="Arial"/>
+        </w:rPr>
+        <w:t xml:space="preserve"> run</w:t>
+      </w:r>
+      <w:r>
+        <w:rPr>
+          <w:rStyle w:val="CdigoHTML"/>
+          <w:rFonts w:eastAsia="Arial"/>
+        </w:rPr>
+        <w:t xml:space="preserve">.py </w:t>
       </w:r>
     </w:p>
     <w:p>
@@ -5303,7 +6038,21 @@
           <w:rFonts w:ascii="Ubuntu" w:hAnsi="Ubuntu"/>
           <w:lang w:val="es-AR"/>
         </w:rPr>
-        <w:t>En una terminal con privilegios elevados, indistintamente de su sistema operativo, siga estos pasos:</w:t>
+        <w:t>En una termina</w:t>
+      </w:r>
+      <w:r>
+        <w:rPr>
+          <w:rFonts w:ascii="Ubuntu" w:hAnsi="Ubuntu"/>
+          <w:lang w:val="es-AR"/>
+        </w:rPr>
+        <w:t>l</w:t>
+      </w:r>
+      <w:r>
+        <w:rPr>
+          <w:rFonts w:ascii="Ubuntu" w:hAnsi="Ubuntu"/>
+          <w:lang w:val="es-AR"/>
+        </w:rPr>
+        <w:t>, indistintamente de su sistema operativo, siga estos pasos:</w:t>
       </w:r>
     </w:p>
     <w:p>
@@ -5371,21 +6120,62 @@
           <w:rFonts w:ascii="Ubuntu" w:hAnsi="Ubuntu"/>
           <w:lang w:val="es-AR"/>
         </w:rPr>
-        <w:t>Ubíquese dentro de la carpeta del proyecto y dento de la versión ‘old’:</w:t>
+        <w:t>Ubíquese dentro de la carpeta del proyecto y dent</w:t>
+      </w:r>
+      <w:r>
+        <w:rPr>
+          <w:rFonts w:ascii="Ubuntu" w:hAnsi="Ubuntu"/>
+          <w:lang w:val="es-AR"/>
+        </w:rPr>
+        <w:t>r</w:t>
+      </w:r>
+      <w:r>
+        <w:rPr>
+          <w:rFonts w:ascii="Ubuntu" w:hAnsi="Ubuntu"/>
+          <w:lang w:val="es-AR"/>
+        </w:rPr>
+        <w:t xml:space="preserve">o de la versión </w:t>
+      </w:r>
+      <w:r>
+        <w:rPr>
+          <w:rFonts w:ascii="Ubuntu" w:hAnsi="Ubuntu"/>
+          <w:lang w:val="es-AR"/>
+        </w:rPr>
+        <w:t>con línea de comandos</w:t>
+      </w:r>
+      <w:r>
+        <w:rPr>
+          <w:rFonts w:ascii="Ubuntu" w:hAnsi="Ubuntu"/>
+          <w:lang w:val="es-AR"/>
+        </w:rPr>
+        <w:t>:</w:t>
       </w:r>
     </w:p>
     <w:p>
       <w:pPr>
         <w:pStyle w:val="Standard"/>
         <w:ind w:left="1440"/>
-      </w:pPr>
-      <w:r>
         <w:rPr>
           <w:rStyle w:val="CdigoHTML"/>
           <w:rFonts w:eastAsia="Arial"/>
         </w:rPr>
-        <w:t>cd MineriaLibre/old</w:t>
-      </w:r>
+      </w:pPr>
+      <w:r>
+        <w:rPr>
+          <w:rStyle w:val="CdigoHTML"/>
+          <w:rFonts w:eastAsia="Arial"/>
+        </w:rPr>
+        <w:t>cd MineriaLibre/</w:t>
+      </w:r>
+      <w:proofErr w:type="spellStart"/>
+      <w:r>
+        <w:rPr>
+          <w:rStyle w:val="CdigoHTML"/>
+          <w:rFonts w:eastAsia="Arial"/>
+        </w:rPr>
+        <w:t>linea_comandos</w:t>
+      </w:r>
+      <w:proofErr w:type="spellEnd"/>
     </w:p>
     <w:p>
       <w:pPr>

</xml_diff>

<commit_message>
Cambios Informe y ventanas
</commit_message>
<xml_diff>
--- a/informe/Informe MineriaLibre.docx
+++ b/informe/Informe MineriaLibre.docx
@@ -2022,66 +2022,35 @@
           <w:rFonts w:ascii="Ubuntu" w:hAnsi="Ubuntu"/>
           <w:lang w:val="es-AR"/>
         </w:rPr>
-        <w:t>Esta versión aún no cuenta con estimado de tiempo. Espera implementarse pronto.</w:t>
-      </w:r>
-    </w:p>
-    <w:p>
-      <w:pPr>
-        <w:pStyle w:val="Standard"/>
-        <w:jc w:val="both"/>
-        <w:rPr>
-          <w:rFonts w:ascii="Ubuntu" w:hAnsi="Ubuntu"/>
-          <w:lang w:val="es-AR"/>
-        </w:rPr>
-      </w:pPr>
-    </w:p>
-    <w:p>
-      <w:pPr>
-        <w:pStyle w:val="Standard"/>
-        <w:jc w:val="both"/>
-        <w:rPr>
-          <w:rFonts w:ascii="Ubuntu" w:hAnsi="Ubuntu"/>
-          <w:lang w:val="es-AR"/>
-        </w:rPr>
-      </w:pPr>
-      <w:r>
-        <w:rPr>
-          <w:rFonts w:ascii="Ubuntu" w:hAnsi="Ubuntu"/>
-          <w:lang w:val="es-AR"/>
-        </w:rPr>
-        <w:t>Finalmente, el programa le informa que la planilla con la recolección se depositó en la carpeta ‘resultados’. Además, menciona cuántas páginas se visitaron, cuántos artículos se recabaron y el tiempo total de ejecución.</w:t>
-      </w:r>
-    </w:p>
-    <w:p>
-      <w:pPr>
-        <w:pStyle w:val="Standard"/>
-        <w:jc w:val="both"/>
-        <w:rPr>
-          <w:rFonts w:ascii="Ubuntu" w:hAnsi="Ubuntu"/>
-          <w:lang w:val="es-AR"/>
-        </w:rPr>
-      </w:pPr>
-    </w:p>
-    <w:p>
-      <w:pPr>
-        <w:pStyle w:val="Standard"/>
-        <w:jc w:val="both"/>
+        <w:t>Mientras sucede la recolección, le aparecerá este cartel anunciando que aguarde por el fin de la recolección y el tiempo estimado.</w:t>
+      </w:r>
+    </w:p>
+    <w:p>
+      <w:pPr>
+        <w:pStyle w:val="Standard"/>
+        <w:jc w:val="both"/>
+        <w:rPr>
+          <w:rFonts w:ascii="Ubuntu" w:hAnsi="Ubuntu"/>
+          <w:lang w:val="es-AR"/>
+        </w:rPr>
       </w:pPr>
       <w:r>
         <w:rPr>
           <w:noProof/>
         </w:rPr>
         <w:drawing>
-          <wp:inline distT="0" distB="0" distL="0" distR="0" wp14:anchorId="550364A5" wp14:editId="7E38E5E7">
-            <wp:extent cx="5731514" cy="3316601"/>
-            <wp:effectExtent l="0" t="0" r="2536" b="0"/>
-            <wp:docPr id="371269385" name="Imagen 1" descr="Interfaz de usuario gráfica, Texto, Aplicación, Correo electrónico&#10;&#10;Descripción generada automáticamente"/>
-            <wp:cNvGraphicFramePr/>
+          <wp:inline distT="0" distB="0" distL="0" distR="0" wp14:anchorId="7C2DA3E0" wp14:editId="7DF4BBB0">
+            <wp:extent cx="4991100" cy="1771650"/>
+            <wp:effectExtent l="0" t="0" r="0" b="0"/>
+            <wp:docPr id="1677363817" name="Imagen 1" descr="Interfaz de usuario gráfica, Texto, Aplicación&#10;&#10;Descripción generada automáticamente"/>
+            <wp:cNvGraphicFramePr>
+              <a:graphicFrameLocks xmlns:a="http://schemas.openxmlformats.org/drawingml/2006/main" noChangeAspect="1"/>
+            </wp:cNvGraphicFramePr>
             <a:graphic xmlns:a="http://schemas.openxmlformats.org/drawingml/2006/main">
               <a:graphicData uri="http://schemas.openxmlformats.org/drawingml/2006/picture">
                 <pic:pic xmlns:pic="http://schemas.openxmlformats.org/drawingml/2006/picture">
                   <pic:nvPicPr>
-                    <pic:cNvPr id="0" name=""/>
+                    <pic:cNvPr id="1677363817" name="Imagen 1" descr="Interfaz de usuario gráfica, Texto, Aplicación&#10;&#10;Descripción generada automáticamente"/>
                     <pic:cNvPicPr/>
                   </pic:nvPicPr>
                   <pic:blipFill>
@@ -2093,16 +2062,11 @@
                   <pic:spPr>
                     <a:xfrm>
                       <a:off x="0" y="0"/>
-                      <a:ext cx="5731514" cy="3316601"/>
+                      <a:ext cx="4991100" cy="1771650"/>
                     </a:xfrm>
                     <a:prstGeom prst="rect">
                       <a:avLst/>
                     </a:prstGeom>
-                    <a:noFill/>
-                    <a:ln>
-                      <a:noFill/>
-                      <a:prstDash/>
-                    </a:ln>
                   </pic:spPr>
                 </pic:pic>
               </a:graphicData>
@@ -2120,13 +2084,216 @@
           <w:lang w:val="es-AR"/>
         </w:rPr>
       </w:pPr>
+    </w:p>
+    <w:p>
+      <w:pPr>
+        <w:pStyle w:val="Standard"/>
+        <w:jc w:val="both"/>
+        <w:rPr>
+          <w:rFonts w:ascii="Ubuntu" w:hAnsi="Ubuntu"/>
+          <w:lang w:val="es-AR"/>
+        </w:rPr>
+      </w:pPr>
+    </w:p>
+    <w:p>
+      <w:pPr>
+        <w:pStyle w:val="Standard"/>
+        <w:jc w:val="both"/>
+        <w:rPr>
+          <w:rFonts w:ascii="Ubuntu" w:hAnsi="Ubuntu"/>
+          <w:lang w:val="es-AR"/>
+        </w:rPr>
+      </w:pPr>
+    </w:p>
+    <w:p>
+      <w:pPr>
+        <w:pStyle w:val="Standard"/>
+        <w:jc w:val="both"/>
+        <w:rPr>
+          <w:rFonts w:ascii="Ubuntu" w:hAnsi="Ubuntu"/>
+          <w:lang w:val="es-AR"/>
+        </w:rPr>
+      </w:pPr>
+    </w:p>
+    <w:p>
+      <w:pPr>
+        <w:pStyle w:val="Standard"/>
+        <w:jc w:val="both"/>
+        <w:rPr>
+          <w:rFonts w:ascii="Ubuntu" w:hAnsi="Ubuntu"/>
+          <w:lang w:val="es-AR"/>
+        </w:rPr>
+      </w:pPr>
+    </w:p>
+    <w:p>
+      <w:pPr>
+        <w:pStyle w:val="Standard"/>
+        <w:jc w:val="both"/>
+        <w:rPr>
+          <w:rFonts w:ascii="Ubuntu" w:hAnsi="Ubuntu"/>
+          <w:lang w:val="es-AR"/>
+        </w:rPr>
+      </w:pPr>
+    </w:p>
+    <w:p>
+      <w:pPr>
+        <w:pStyle w:val="Standard"/>
+        <w:jc w:val="both"/>
+        <w:rPr>
+          <w:rFonts w:ascii="Ubuntu" w:hAnsi="Ubuntu"/>
+          <w:lang w:val="es-AR"/>
+        </w:rPr>
+      </w:pPr>
+    </w:p>
+    <w:p>
+      <w:pPr>
+        <w:pStyle w:val="Standard"/>
+        <w:jc w:val="both"/>
+        <w:rPr>
+          <w:rFonts w:ascii="Ubuntu" w:hAnsi="Ubuntu"/>
+          <w:lang w:val="es-AR"/>
+        </w:rPr>
+      </w:pPr>
+    </w:p>
+    <w:p>
+      <w:pPr>
+        <w:pStyle w:val="Standard"/>
+        <w:jc w:val="both"/>
+        <w:rPr>
+          <w:rFonts w:ascii="Ubuntu" w:hAnsi="Ubuntu"/>
+          <w:lang w:val="es-AR"/>
+        </w:rPr>
+      </w:pPr>
+    </w:p>
+    <w:p>
+      <w:pPr>
+        <w:pStyle w:val="Standard"/>
+        <w:jc w:val="both"/>
+        <w:rPr>
+          <w:rFonts w:ascii="Ubuntu" w:hAnsi="Ubuntu"/>
+          <w:lang w:val="es-AR"/>
+        </w:rPr>
+      </w:pPr>
+    </w:p>
+    <w:p>
+      <w:pPr>
+        <w:pStyle w:val="Standard"/>
+        <w:jc w:val="both"/>
+        <w:rPr>
+          <w:rFonts w:ascii="Ubuntu" w:hAnsi="Ubuntu"/>
+          <w:lang w:val="es-AR"/>
+        </w:rPr>
+      </w:pPr>
+    </w:p>
+    <w:p>
+      <w:pPr>
+        <w:pStyle w:val="Standard"/>
+        <w:jc w:val="both"/>
+        <w:rPr>
+          <w:rFonts w:ascii="Ubuntu" w:hAnsi="Ubuntu"/>
+          <w:lang w:val="es-AR"/>
+        </w:rPr>
+      </w:pPr>
+    </w:p>
+    <w:p>
+      <w:pPr>
+        <w:pStyle w:val="Standard"/>
+        <w:jc w:val="both"/>
+        <w:rPr>
+          <w:rFonts w:ascii="Ubuntu" w:hAnsi="Ubuntu"/>
+          <w:lang w:val="es-AR"/>
+        </w:rPr>
+      </w:pPr>
       <w:r>
         <w:rPr>
           <w:rFonts w:ascii="Ubuntu" w:hAnsi="Ubuntu"/>
           <w:lang w:val="es-AR"/>
         </w:rPr>
         <w:lastRenderedPageBreak/>
-        <w:t>Si la carpeta ‘resultados’ no fue creada con antelación, se le informará que ya fue creada. Es vital realizar toda la ejecución con permisos elevados, así no fallará este paso:</w:t>
+        <w:t>Finalmente, el programa le informa que la planilla con la recolección se depositó en la carpeta ‘resultados’. Además, menciona cuántas páginas se visitaron, cuántos artículos se recabaron y el tiempo total de ejecución.</w:t>
+      </w:r>
+    </w:p>
+    <w:p>
+      <w:pPr>
+        <w:pStyle w:val="Standard"/>
+        <w:jc w:val="both"/>
+        <w:rPr>
+          <w:rFonts w:ascii="Ubuntu" w:hAnsi="Ubuntu"/>
+          <w:lang w:val="es-AR"/>
+        </w:rPr>
+      </w:pPr>
+    </w:p>
+    <w:p>
+      <w:pPr>
+        <w:pStyle w:val="Standard"/>
+        <w:jc w:val="both"/>
+      </w:pPr>
+      <w:r>
+        <w:rPr>
+          <w:noProof/>
+        </w:rPr>
+        <w:drawing>
+          <wp:inline distT="0" distB="0" distL="0" distR="0" wp14:anchorId="43FB515E" wp14:editId="7F72E42D">
+            <wp:extent cx="5731510" cy="3641725"/>
+            <wp:effectExtent l="0" t="0" r="2540" b="0"/>
+            <wp:docPr id="1326298529" name="Imagen 1" descr="Interfaz de usuario gráfica, Texto, Aplicación, Correo electrónico&#10;&#10;Descripción generada automáticamente"/>
+            <wp:cNvGraphicFramePr>
+              <a:graphicFrameLocks xmlns:a="http://schemas.openxmlformats.org/drawingml/2006/main" noChangeAspect="1"/>
+            </wp:cNvGraphicFramePr>
+            <a:graphic xmlns:a="http://schemas.openxmlformats.org/drawingml/2006/main">
+              <a:graphicData uri="http://schemas.openxmlformats.org/drawingml/2006/picture">
+                <pic:pic xmlns:pic="http://schemas.openxmlformats.org/drawingml/2006/picture">
+                  <pic:nvPicPr>
+                    <pic:cNvPr id="1326298529" name="Imagen 1" descr="Interfaz de usuario gráfica, Texto, Aplicación, Correo electrónico&#10;&#10;Descripción generada automáticamente"/>
+                    <pic:cNvPicPr/>
+                  </pic:nvPicPr>
+                  <pic:blipFill>
+                    <a:blip r:embed="rId12"/>
+                    <a:stretch>
+                      <a:fillRect/>
+                    </a:stretch>
+                  </pic:blipFill>
+                  <pic:spPr>
+                    <a:xfrm>
+                      <a:off x="0" y="0"/>
+                      <a:ext cx="5731510" cy="3641725"/>
+                    </a:xfrm>
+                    <a:prstGeom prst="rect">
+                      <a:avLst/>
+                    </a:prstGeom>
+                  </pic:spPr>
+                </pic:pic>
+              </a:graphicData>
+            </a:graphic>
+          </wp:inline>
+        </w:drawing>
+      </w:r>
+    </w:p>
+    <w:p>
+      <w:pPr>
+        <w:pStyle w:val="Standard"/>
+        <w:jc w:val="both"/>
+        <w:rPr>
+          <w:rFonts w:ascii="Ubuntu" w:hAnsi="Ubuntu"/>
+          <w:lang w:val="es-AR"/>
+        </w:rPr>
+      </w:pPr>
+    </w:p>
+    <w:p>
+      <w:pPr>
+        <w:pStyle w:val="Standard"/>
+        <w:jc w:val="both"/>
+        <w:rPr>
+          <w:rFonts w:ascii="Ubuntu" w:hAnsi="Ubuntu"/>
+          <w:lang w:val="es-AR"/>
+        </w:rPr>
+      </w:pPr>
+      <w:r>
+        <w:rPr>
+          <w:rFonts w:ascii="Ubuntu" w:hAnsi="Ubuntu"/>
+          <w:lang w:val="es-AR"/>
+        </w:rPr>
+        <w:t>Si la carpeta ‘resultados’ no fue creada con antelación, se le informará que ya fue creada:</w:t>
       </w:r>
     </w:p>
     <w:p>
@@ -2162,7 +2329,7 @@
                     <pic:cNvPicPr/>
                   </pic:nvPicPr>
                   <pic:blipFill>
-                    <a:blip r:embed="rId12"/>
+                    <a:blip r:embed="rId13"/>
                     <a:stretch>
                       <a:fillRect/>
                     </a:stretch>
@@ -2223,7 +2390,7 @@
                     <pic:cNvPicPr/>
                   </pic:nvPicPr>
                   <pic:blipFill>
-                    <a:blip r:embed="rId13"/>
+                    <a:blip r:embed="rId14"/>
                     <a:srcRect/>
                     <a:stretch>
                       <a:fillRect/>
@@ -2270,321 +2437,16 @@
         <w:jc w:val="both"/>
         <w:rPr>
           <w:rFonts w:ascii="Ubuntu" w:hAnsi="Ubuntu"/>
-          <w:b/>
-          <w:bCs/>
-          <w:sz w:val="24"/>
-          <w:szCs w:val="24"/>
-          <w:lang w:val="es-AR"/>
-        </w:rPr>
-      </w:pPr>
-    </w:p>
-    <w:p>
-      <w:pPr>
-        <w:pStyle w:val="Standard"/>
-        <w:jc w:val="both"/>
-        <w:rPr>
-          <w:rFonts w:ascii="Ubuntu" w:hAnsi="Ubuntu"/>
-          <w:b/>
-          <w:bCs/>
-          <w:sz w:val="24"/>
-          <w:szCs w:val="24"/>
-          <w:lang w:val="es-AR"/>
-        </w:rPr>
-      </w:pPr>
-    </w:p>
-    <w:p>
-      <w:pPr>
-        <w:pStyle w:val="Standard"/>
-        <w:jc w:val="both"/>
-        <w:rPr>
-          <w:rFonts w:ascii="Ubuntu" w:hAnsi="Ubuntu"/>
-          <w:b/>
-          <w:bCs/>
-          <w:sz w:val="24"/>
-          <w:szCs w:val="24"/>
-          <w:lang w:val="es-AR"/>
-        </w:rPr>
-      </w:pPr>
-    </w:p>
-    <w:p>
-      <w:pPr>
-        <w:pStyle w:val="Standard"/>
-        <w:jc w:val="both"/>
-        <w:rPr>
-          <w:rFonts w:ascii="Ubuntu" w:hAnsi="Ubuntu"/>
-          <w:b/>
-          <w:bCs/>
-          <w:sz w:val="24"/>
-          <w:szCs w:val="24"/>
-          <w:lang w:val="es-AR"/>
-        </w:rPr>
-      </w:pPr>
-    </w:p>
-    <w:p>
-      <w:pPr>
-        <w:pStyle w:val="Standard"/>
-        <w:jc w:val="both"/>
-        <w:rPr>
-          <w:rFonts w:ascii="Ubuntu" w:hAnsi="Ubuntu"/>
-          <w:b/>
-          <w:bCs/>
-          <w:sz w:val="24"/>
-          <w:szCs w:val="24"/>
-          <w:lang w:val="es-AR"/>
-        </w:rPr>
-      </w:pPr>
-    </w:p>
-    <w:p>
-      <w:pPr>
-        <w:pStyle w:val="Standard"/>
-        <w:jc w:val="both"/>
-        <w:rPr>
-          <w:rFonts w:ascii="Ubuntu" w:hAnsi="Ubuntu"/>
-          <w:b/>
-          <w:bCs/>
-          <w:sz w:val="24"/>
-          <w:szCs w:val="24"/>
-          <w:lang w:val="es-AR"/>
-        </w:rPr>
-      </w:pPr>
-    </w:p>
-    <w:p>
-      <w:pPr>
-        <w:pStyle w:val="Standard"/>
-        <w:jc w:val="both"/>
-        <w:rPr>
-          <w:rFonts w:ascii="Ubuntu" w:hAnsi="Ubuntu"/>
-          <w:b/>
-          <w:bCs/>
-          <w:sz w:val="24"/>
-          <w:szCs w:val="24"/>
-          <w:lang w:val="es-AR"/>
-        </w:rPr>
-      </w:pPr>
-    </w:p>
-    <w:p>
-      <w:pPr>
-        <w:pStyle w:val="Standard"/>
-        <w:jc w:val="both"/>
-        <w:rPr>
-          <w:rFonts w:ascii="Ubuntu" w:hAnsi="Ubuntu"/>
-          <w:b/>
-          <w:bCs/>
-          <w:sz w:val="24"/>
-          <w:szCs w:val="24"/>
-          <w:lang w:val="es-AR"/>
-        </w:rPr>
-      </w:pPr>
-    </w:p>
-    <w:p>
-      <w:pPr>
-        <w:pStyle w:val="Standard"/>
-        <w:jc w:val="both"/>
-        <w:rPr>
-          <w:rFonts w:ascii="Ubuntu" w:hAnsi="Ubuntu"/>
-          <w:b/>
-          <w:bCs/>
-          <w:sz w:val="24"/>
-          <w:szCs w:val="24"/>
-          <w:lang w:val="es-AR"/>
-        </w:rPr>
-      </w:pPr>
-    </w:p>
-    <w:p>
-      <w:pPr>
-        <w:pStyle w:val="Standard"/>
-        <w:jc w:val="both"/>
-        <w:rPr>
-          <w:rFonts w:ascii="Ubuntu" w:hAnsi="Ubuntu"/>
-          <w:b/>
-          <w:bCs/>
-          <w:sz w:val="24"/>
-          <w:szCs w:val="24"/>
-          <w:lang w:val="es-AR"/>
-        </w:rPr>
-      </w:pPr>
-    </w:p>
-    <w:p>
-      <w:pPr>
-        <w:pStyle w:val="Standard"/>
-        <w:jc w:val="both"/>
-        <w:rPr>
-          <w:rFonts w:ascii="Ubuntu" w:hAnsi="Ubuntu"/>
-          <w:b/>
-          <w:bCs/>
-          <w:sz w:val="24"/>
-          <w:szCs w:val="24"/>
-          <w:lang w:val="es-AR"/>
-        </w:rPr>
-      </w:pPr>
-    </w:p>
-    <w:p>
-      <w:pPr>
-        <w:pStyle w:val="Standard"/>
-        <w:jc w:val="both"/>
-        <w:rPr>
-          <w:rFonts w:ascii="Ubuntu" w:hAnsi="Ubuntu"/>
-          <w:b/>
-          <w:bCs/>
-          <w:sz w:val="24"/>
-          <w:szCs w:val="24"/>
-          <w:lang w:val="es-AR"/>
-        </w:rPr>
-      </w:pPr>
-    </w:p>
-    <w:p>
-      <w:pPr>
-        <w:pStyle w:val="Standard"/>
-        <w:jc w:val="both"/>
-        <w:rPr>
-          <w:rFonts w:ascii="Ubuntu" w:hAnsi="Ubuntu"/>
-          <w:b/>
-          <w:bCs/>
-          <w:sz w:val="24"/>
-          <w:szCs w:val="24"/>
-          <w:lang w:val="es-AR"/>
-        </w:rPr>
-      </w:pPr>
-    </w:p>
-    <w:p>
-      <w:pPr>
-        <w:pStyle w:val="Standard"/>
-        <w:jc w:val="both"/>
-        <w:rPr>
-          <w:rFonts w:ascii="Ubuntu" w:hAnsi="Ubuntu"/>
-          <w:b/>
-          <w:bCs/>
-          <w:sz w:val="24"/>
-          <w:szCs w:val="24"/>
-          <w:lang w:val="es-AR"/>
-        </w:rPr>
-      </w:pPr>
-    </w:p>
-    <w:p>
-      <w:pPr>
-        <w:pStyle w:val="Standard"/>
-        <w:jc w:val="both"/>
-        <w:rPr>
-          <w:rFonts w:ascii="Ubuntu" w:hAnsi="Ubuntu"/>
-          <w:b/>
-          <w:bCs/>
-          <w:sz w:val="24"/>
-          <w:szCs w:val="24"/>
-          <w:lang w:val="es-AR"/>
-        </w:rPr>
-      </w:pPr>
-    </w:p>
-    <w:p>
-      <w:pPr>
-        <w:pStyle w:val="Standard"/>
-        <w:jc w:val="both"/>
-        <w:rPr>
-          <w:rFonts w:ascii="Ubuntu" w:hAnsi="Ubuntu"/>
-          <w:b/>
-          <w:bCs/>
-          <w:sz w:val="24"/>
-          <w:szCs w:val="24"/>
-          <w:lang w:val="es-AR"/>
-        </w:rPr>
-      </w:pPr>
-    </w:p>
-    <w:p>
-      <w:pPr>
-        <w:pStyle w:val="Standard"/>
-        <w:jc w:val="both"/>
-        <w:rPr>
-          <w:rFonts w:ascii="Ubuntu" w:hAnsi="Ubuntu"/>
-          <w:b/>
-          <w:bCs/>
-          <w:sz w:val="24"/>
-          <w:szCs w:val="24"/>
-          <w:lang w:val="es-AR"/>
-        </w:rPr>
-      </w:pPr>
-    </w:p>
-    <w:p>
-      <w:pPr>
-        <w:pStyle w:val="Standard"/>
-        <w:jc w:val="both"/>
-        <w:rPr>
-          <w:rFonts w:ascii="Ubuntu" w:hAnsi="Ubuntu"/>
-          <w:b/>
-          <w:bCs/>
-          <w:sz w:val="24"/>
-          <w:szCs w:val="24"/>
-          <w:lang w:val="es-AR"/>
-        </w:rPr>
-      </w:pPr>
-    </w:p>
-    <w:p>
-      <w:pPr>
-        <w:pStyle w:val="Standard"/>
-        <w:jc w:val="both"/>
-        <w:rPr>
-          <w:rFonts w:ascii="Ubuntu" w:hAnsi="Ubuntu"/>
-          <w:b/>
-          <w:bCs/>
-          <w:sz w:val="24"/>
-          <w:szCs w:val="24"/>
-          <w:lang w:val="es-AR"/>
-        </w:rPr>
-      </w:pPr>
-    </w:p>
-    <w:p>
-      <w:pPr>
-        <w:pStyle w:val="Standard"/>
-        <w:jc w:val="both"/>
-        <w:rPr>
-          <w:rFonts w:ascii="Ubuntu" w:hAnsi="Ubuntu"/>
-          <w:b/>
-          <w:bCs/>
-          <w:sz w:val="24"/>
-          <w:szCs w:val="24"/>
-          <w:lang w:val="es-AR"/>
-        </w:rPr>
-      </w:pPr>
-    </w:p>
-    <w:p>
-      <w:pPr>
-        <w:pStyle w:val="Standard"/>
-        <w:jc w:val="both"/>
-        <w:rPr>
-          <w:rFonts w:ascii="Ubuntu" w:hAnsi="Ubuntu"/>
-          <w:b/>
-          <w:bCs/>
-          <w:sz w:val="24"/>
-          <w:szCs w:val="24"/>
-          <w:lang w:val="es-AR"/>
-        </w:rPr>
-      </w:pPr>
-    </w:p>
-    <w:p>
-      <w:pPr>
-        <w:pStyle w:val="Standard"/>
-        <w:jc w:val="both"/>
-        <w:rPr>
-          <w:rFonts w:ascii="Ubuntu" w:hAnsi="Ubuntu"/>
-          <w:b/>
-          <w:bCs/>
-          <w:sz w:val="24"/>
-          <w:szCs w:val="24"/>
-          <w:lang w:val="es-AR"/>
-        </w:rPr>
-      </w:pPr>
-    </w:p>
-    <w:p>
-      <w:pPr>
-        <w:pStyle w:val="Standard"/>
-        <w:jc w:val="both"/>
-        <w:rPr>
-          <w:rFonts w:ascii="Ubuntu" w:hAnsi="Ubuntu"/>
-          <w:b/>
-          <w:bCs/>
-          <w:sz w:val="24"/>
-          <w:szCs w:val="24"/>
-          <w:lang w:val="es-AR"/>
-        </w:rPr>
-      </w:pPr>
+          <w:lang w:val="es-AR"/>
+        </w:rPr>
+      </w:pPr>
+      <w:r>
+        <w:rPr>
+          <w:rFonts w:ascii="Ubuntu" w:hAnsi="Ubuntu"/>
+          <w:lang w:val="es-AR"/>
+        </w:rPr>
+        <w:t>Puede volver a realizar una recolección si lo desea, llevándolo al menú del principio.</w:t>
+      </w:r>
     </w:p>
     <w:p>
       <w:pPr>
@@ -2742,7 +2604,7 @@
                     <pic:cNvPicPr/>
                   </pic:nvPicPr>
                   <pic:blipFill>
-                    <a:blip r:embed="rId14"/>
+                    <a:blip r:embed="rId15"/>
                     <a:stretch>
                       <a:fillRect/>
                     </a:stretch>
@@ -2828,7 +2690,7 @@
                     <pic:cNvPicPr/>
                   </pic:nvPicPr>
                   <pic:blipFill>
-                    <a:blip r:embed="rId15"/>
+                    <a:blip r:embed="rId16"/>
                     <a:stretch>
                       <a:fillRect/>
                     </a:stretch>
@@ -2914,7 +2776,7 @@
                     <pic:cNvPicPr/>
                   </pic:nvPicPr>
                   <pic:blipFill>
-                    <a:blip r:embed="rId16"/>
+                    <a:blip r:embed="rId17"/>
                     <a:stretch>
                       <a:fillRect/>
                     </a:stretch>
@@ -3000,7 +2862,7 @@
                     <pic:cNvPicPr/>
                   </pic:nvPicPr>
                   <pic:blipFill>
-                    <a:blip r:embed="rId17"/>
+                    <a:blip r:embed="rId18"/>
                     <a:stretch>
                       <a:fillRect/>
                     </a:stretch>
@@ -3086,7 +2948,7 @@
                     <pic:cNvPicPr/>
                   </pic:nvPicPr>
                   <pic:blipFill>
-                    <a:blip r:embed="rId18"/>
+                    <a:blip r:embed="rId19"/>
                     <a:stretch>
                       <a:fillRect/>
                     </a:stretch>
@@ -3173,7 +3035,7 @@
                     <pic:cNvPicPr/>
                   </pic:nvPicPr>
                   <pic:blipFill>
-                    <a:blip r:embed="rId19"/>
+                    <a:blip r:embed="rId20"/>
                     <a:stretch>
                       <a:fillRect/>
                     </a:stretch>
@@ -3981,7 +3843,7 @@
         </w:rPr>
         <w:t xml:space="preserve">GitHub es una plataforma de desarrollo colaborativo basada en la web que utiliza el sistema de control de versiones Git. El enlace al repositorio del proyecto se encuentra aquí: </w:t>
       </w:r>
-      <w:hyperlink r:id="rId20" w:history="1">
+      <w:hyperlink r:id="rId21" w:history="1">
         <w:r>
           <w:rPr>
             <w:rStyle w:val="Hipervnculo"/>
@@ -5443,7 +5305,7 @@
         </w:rPr>
         <w:t xml:space="preserve">Descargue la última versión de </w:t>
       </w:r>
-      <w:hyperlink r:id="rId21" w:history="1">
+      <w:hyperlink r:id="rId22" w:history="1">
         <w:r>
           <w:rPr>
             <w:rStyle w:val="Hipervnculo"/>
@@ -5472,8 +5334,8 @@
         </w:rPr>
         <w:t xml:space="preserve">Descargue la última versión de </w:t>
       </w:r>
-      <w:hyperlink r:id="rId22" w:history="1">
-        <w:hyperlink r:id="rId23" w:history="1">
+      <w:hyperlink r:id="rId23" w:history="1">
+        <w:hyperlink r:id="rId24" w:history="1">
           <w:r>
             <w:rPr>
               <w:rStyle w:val="Hipervnculo"/>
@@ -5952,28 +5814,7 @@
           <w:rStyle w:val="CdigoHTML"/>
           <w:rFonts w:eastAsia="Arial"/>
         </w:rPr>
-        <w:t>p</w:t>
-      </w:r>
-      <w:r>
-        <w:rPr>
-          <w:rStyle w:val="CdigoHTML"/>
-          <w:rFonts w:eastAsia="Arial"/>
-        </w:rPr>
-        <w:t>ython</w:t>
-      </w:r>
-      <w:r>
-        <w:rPr>
-          <w:rStyle w:val="CdigoHTML"/>
-          <w:rFonts w:eastAsia="Arial"/>
-        </w:rPr>
-        <w:t xml:space="preserve"> run</w:t>
-      </w:r>
-      <w:r>
-        <w:rPr>
-          <w:rStyle w:val="CdigoHTML"/>
-          <w:rFonts w:eastAsia="Arial"/>
-        </w:rPr>
-        <w:t xml:space="preserve">.py </w:t>
+        <w:t xml:space="preserve">python run.py </w:t>
       </w:r>
     </w:p>
     <w:p>
@@ -6254,9 +6095,9 @@
       </w:pPr>
     </w:p>
     <w:sectPr>
-      <w:headerReference w:type="default" r:id="rId24"/>
-      <w:footerReference w:type="default" r:id="rId25"/>
-      <w:footerReference w:type="first" r:id="rId26"/>
+      <w:headerReference w:type="default" r:id="rId25"/>
+      <w:footerReference w:type="default" r:id="rId26"/>
+      <w:footerReference w:type="first" r:id="rId27"/>
       <w:pgSz w:w="11906" w:h="16838"/>
       <w:pgMar w:top="1440" w:right="1440" w:bottom="1440" w:left="1440" w:header="720" w:footer="720" w:gutter="0"/>
       <w:cols w:space="720"/>

</xml_diff>